<commit_message>
completed the user guide
</commit_message>
<xml_diff>
--- a/Design/comp4985_userguide_commaudio.docx
+++ b/Design/comp4985_userguide_commaudio.docx
@@ -98,13 +98,14 @@
                                   <w:tag w:val=""/>
                                   <w:id w:val="400952559"/>
                                   <w:dataBinding w:prefixMappings="xmlns:ns0='http://schemas.microsoft.com/office/2006/coverPageProps' " w:xpath="/ns0:CoverPageProperties[1]/ns0:PublishDate[1]" w:storeItemID="{55AF091B-3C7A-41E3-B477-F2FDAA23CFDA}"/>
-                                  <w:date w:fullDate="2015-04-07T00:00:00Z">
+                                  <w:date w:fullDate="2015-04-08T00:00:00Z">
                                     <w:dateFormat w:val="MMMM d, yyyy"/>
                                     <w:lid w:val="en-US"/>
                                     <w:storeMappedDataAs w:val="dateTime"/>
                                     <w:calendar w:val="gregorian"/>
                                   </w:date>
                                 </w:sdtPr>
+                                <w:sdtEndPr/>
                                 <w:sdtContent>
                                   <w:p>
                                     <w:pPr>
@@ -124,7 +125,7 @@
                                         <w:sz w:val="40"/>
                                         <w:szCs w:val="40"/>
                                       </w:rPr>
-                                      <w:t>April 7, 2015</w:t>
+                                      <w:t>April 8, 2015</w:t>
                                     </w:r>
                                   </w:p>
                                 </w:sdtContent>
@@ -170,13 +171,14 @@
                             <w:tag w:val=""/>
                             <w:id w:val="400952559"/>
                             <w:dataBinding w:prefixMappings="xmlns:ns0='http://schemas.microsoft.com/office/2006/coverPageProps' " w:xpath="/ns0:CoverPageProperties[1]/ns0:PublishDate[1]" w:storeItemID="{55AF091B-3C7A-41E3-B477-F2FDAA23CFDA}"/>
-                            <w:date w:fullDate="2015-04-07T00:00:00Z">
+                            <w:date w:fullDate="2015-04-08T00:00:00Z">
                               <w:dateFormat w:val="MMMM d, yyyy"/>
                               <w:lid w:val="en-US"/>
                               <w:storeMappedDataAs w:val="dateTime"/>
                               <w:calendar w:val="gregorian"/>
                             </w:date>
                           </w:sdtPr>
+                          <w:sdtEndPr/>
                           <w:sdtContent>
                             <w:p>
                               <w:pPr>
@@ -196,7 +198,7 @@
                                   <w:sz w:val="40"/>
                                   <w:szCs w:val="40"/>
                                 </w:rPr>
-                                <w:t>April 7, 2015</w:t>
+                                <w:t>April 8, 2015</w:t>
                               </w:r>
                             </w:p>
                           </w:sdtContent>
@@ -305,6 +307,7 @@
                                     <w:dataBinding w:prefixMappings="xmlns:ns0='http://purl.org/dc/elements/1.1/' xmlns:ns1='http://schemas.openxmlformats.org/package/2006/metadata/core-properties' " w:xpath="/ns1:coreProperties[1]/ns0:creator[1]" w:storeItemID="{6C3C8BC8-F283-45AE-878A-BAB7291924A1}"/>
                                     <w:text/>
                                   </w:sdtPr>
+                                  <w:sdtEndPr/>
                                   <w:sdtContent>
                                     <w:r>
                                       <w:rPr>
@@ -350,6 +353,7 @@
                                     <w:dataBinding w:prefixMappings="xmlns:ns0='http://schemas.microsoft.com/office/2006/coverPageProps' " w:xpath="/ns0:CoverPageProperties[1]/ns0:CompanyAddress[1]" w:storeItemID="{55AF091B-3C7A-41E3-B477-F2FDAA23CFDA}"/>
                                     <w:text/>
                                   </w:sdtPr>
+                                  <w:sdtEndPr/>
                                   <w:sdtContent>
                                     <w:r>
                                       <w:rPr>
@@ -423,6 +427,7 @@
                               <w:dataBinding w:prefixMappings="xmlns:ns0='http://purl.org/dc/elements/1.1/' xmlns:ns1='http://schemas.openxmlformats.org/package/2006/metadata/core-properties' " w:xpath="/ns1:coreProperties[1]/ns0:creator[1]" w:storeItemID="{6C3C8BC8-F283-45AE-878A-BAB7291924A1}"/>
                               <w:text/>
                             </w:sdtPr>
+                            <w:sdtEndPr/>
                             <w:sdtContent>
                               <w:r>
                                 <w:rPr>
@@ -468,6 +473,7 @@
                               <w:dataBinding w:prefixMappings="xmlns:ns0='http://schemas.microsoft.com/office/2006/coverPageProps' " w:xpath="/ns0:CoverPageProperties[1]/ns0:CompanyAddress[1]" w:storeItemID="{55AF091B-3C7A-41E3-B477-F2FDAA23CFDA}"/>
                               <w:text/>
                             </w:sdtPr>
+                            <w:sdtEndPr/>
                             <w:sdtContent>
                               <w:r>
                                 <w:rPr>
@@ -647,6 +653,7 @@
                                         <w:szCs w:val="36"/>
                                       </w:rPr>
                                     </w:pPr>
+                                    <w:proofErr w:type="spellStart"/>
                                     <w:r>
                                       <w:rPr>
                                         <w:smallCaps/>
@@ -654,7 +661,17 @@
                                         <w:sz w:val="36"/>
                                         <w:szCs w:val="36"/>
                                       </w:rPr>
-                                      <w:t>Comm Audio</w:t>
+                                      <w:t>Comm</w:t>
+                                    </w:r>
+                                    <w:proofErr w:type="spellEnd"/>
+                                    <w:r>
+                                      <w:rPr>
+                                        <w:smallCaps/>
+                                        <w:color w:val="5CD3FF" w:themeColor="text2"/>
+                                        <w:sz w:val="36"/>
+                                        <w:szCs w:val="36"/>
+                                      </w:rPr>
+                                      <w:t xml:space="preserve"> Audio</w:t>
                                     </w:r>
                                     <w:r>
                                       <w:rPr>
@@ -768,6 +785,7 @@
                                   <w:szCs w:val="36"/>
                                 </w:rPr>
                               </w:pPr>
+                              <w:proofErr w:type="spellStart"/>
                               <w:r>
                                 <w:rPr>
                                   <w:smallCaps/>
@@ -775,7 +793,17 @@
                                   <w:sz w:val="36"/>
                                   <w:szCs w:val="36"/>
                                 </w:rPr>
-                                <w:t>Comm Audio</w:t>
+                                <w:t>Comm</w:t>
+                              </w:r>
+                              <w:proofErr w:type="spellEnd"/>
+                              <w:r>
+                                <w:rPr>
+                                  <w:smallCaps/>
+                                  <w:color w:val="5CD3FF" w:themeColor="text2"/>
+                                  <w:sz w:val="36"/>
+                                  <w:szCs w:val="36"/>
+                                </w:rPr>
+                                <w:t xml:space="preserve"> Audio</w:t>
                               </w:r>
                               <w:r>
                                 <w:rPr>
@@ -952,6 +980,8 @@
             <w:br w:type="page"/>
           </w:r>
         </w:p>
+        <w:bookmarkStart w:id="0" w:name="_GoBack" w:displacedByCustomXml="next"/>
+        <w:bookmarkEnd w:id="0" w:displacedByCustomXml="next"/>
       </w:sdtContent>
     </w:sdt>
     <w:sdt>
@@ -986,6 +1016,16 @@
           </w:r>
         </w:p>
         <w:p>
+          <w:pPr>
+            <w:pStyle w:val="TOC1"/>
+            <w:tabs>
+              <w:tab w:val="right" w:leader="dot" w:pos="9350"/>
+            </w:tabs>
+            <w:rPr>
+              <w:rFonts w:eastAsiaTheme="minorEastAsia"/>
+              <w:noProof/>
+            </w:rPr>
+          </w:pPr>
           <w:r>
             <w:fldChar w:fldCharType="begin"/>
           </w:r>
@@ -995,15 +1035,1997 @@
           <w:r>
             <w:fldChar w:fldCharType="separate"/>
           </w:r>
-          <w:r>
+          <w:hyperlink w:anchor="_Toc416279352" w:history="1">
+            <w:r>
+              <w:rPr>
+                <w:rStyle w:val="Hyperlink"/>
+                <w:noProof/>
+              </w:rPr>
+              <w:t>User Interface</w:t>
+            </w:r>
+            <w:r>
+              <w:rPr>
+                <w:noProof/>
+                <w:webHidden/>
+              </w:rPr>
+              <w:tab/>
+            </w:r>
+            <w:r>
+              <w:rPr>
+                <w:noProof/>
+                <w:webHidden/>
+              </w:rPr>
+              <w:fldChar w:fldCharType="begin"/>
+            </w:r>
+            <w:r>
+              <w:rPr>
+                <w:noProof/>
+                <w:webHidden/>
+              </w:rPr>
+              <w:instrText xml:space="preserve"> PAGEREF _Toc416279352 \h </w:instrText>
+            </w:r>
+            <w:r>
+              <w:rPr>
+                <w:noProof/>
+                <w:webHidden/>
+              </w:rPr>
+            </w:r>
+            <w:r>
+              <w:rPr>
+                <w:noProof/>
+                <w:webHidden/>
+              </w:rPr>
+              <w:fldChar w:fldCharType="separate"/>
+            </w:r>
+            <w:r>
+              <w:rPr>
+                <w:noProof/>
+                <w:webHidden/>
+              </w:rPr>
+              <w:t>2</w:t>
+            </w:r>
+            <w:r>
+              <w:rPr>
+                <w:noProof/>
+                <w:webHidden/>
+              </w:rPr>
+              <w:fldChar w:fldCharType="end"/>
+            </w:r>
+          </w:hyperlink>
+        </w:p>
+        <w:p>
+          <w:pPr>
+            <w:pStyle w:val="TOC2"/>
+            <w:tabs>
+              <w:tab w:val="right" w:leader="dot" w:pos="9350"/>
+            </w:tabs>
             <w:rPr>
-              <w:b/>
-              <w:bCs/>
+              <w:rFonts w:eastAsiaTheme="minorEastAsia"/>
               <w:noProof/>
-              <w:lang w:val="en-US"/>
             </w:rPr>
-            <w:t>No table of contents entries found.</w:t>
-          </w:r>
+          </w:pPr>
+          <w:hyperlink w:anchor="_Toc416279353" w:history="1">
+            <w:r>
+              <w:rPr>
+                <w:rStyle w:val="Hyperlink"/>
+                <w:noProof/>
+              </w:rPr>
+              <w:t>Start Menu</w:t>
+            </w:r>
+            <w:r>
+              <w:rPr>
+                <w:noProof/>
+                <w:webHidden/>
+              </w:rPr>
+              <w:tab/>
+            </w:r>
+            <w:r>
+              <w:rPr>
+                <w:noProof/>
+                <w:webHidden/>
+              </w:rPr>
+              <w:fldChar w:fldCharType="begin"/>
+            </w:r>
+            <w:r>
+              <w:rPr>
+                <w:noProof/>
+                <w:webHidden/>
+              </w:rPr>
+              <w:instrText xml:space="preserve"> PAGEREF _Toc416279353 \h </w:instrText>
+            </w:r>
+            <w:r>
+              <w:rPr>
+                <w:noProof/>
+                <w:webHidden/>
+              </w:rPr>
+            </w:r>
+            <w:r>
+              <w:rPr>
+                <w:noProof/>
+                <w:webHidden/>
+              </w:rPr>
+              <w:fldChar w:fldCharType="separate"/>
+            </w:r>
+            <w:r>
+              <w:rPr>
+                <w:noProof/>
+                <w:webHidden/>
+              </w:rPr>
+              <w:t>2</w:t>
+            </w:r>
+            <w:r>
+              <w:rPr>
+                <w:noProof/>
+                <w:webHidden/>
+              </w:rPr>
+              <w:fldChar w:fldCharType="end"/>
+            </w:r>
+          </w:hyperlink>
+        </w:p>
+        <w:p>
+          <w:pPr>
+            <w:pStyle w:val="TOC3"/>
+            <w:tabs>
+              <w:tab w:val="right" w:leader="dot" w:pos="9350"/>
+            </w:tabs>
+            <w:rPr>
+              <w:rFonts w:eastAsiaTheme="minorEastAsia"/>
+              <w:noProof/>
+            </w:rPr>
+          </w:pPr>
+          <w:hyperlink w:anchor="_Toc416279354" w:history="1">
+            <w:r>
+              <w:rPr>
+                <w:rStyle w:val="Hyperlink"/>
+                <w:noProof/>
+              </w:rPr>
+              <w:t>Server Input Field</w:t>
+            </w:r>
+            <w:r>
+              <w:rPr>
+                <w:noProof/>
+                <w:webHidden/>
+              </w:rPr>
+              <w:tab/>
+            </w:r>
+            <w:r>
+              <w:rPr>
+                <w:noProof/>
+                <w:webHidden/>
+              </w:rPr>
+              <w:fldChar w:fldCharType="begin"/>
+            </w:r>
+            <w:r>
+              <w:rPr>
+                <w:noProof/>
+                <w:webHidden/>
+              </w:rPr>
+              <w:instrText xml:space="preserve"> PAGEREF _Toc416279354 \h </w:instrText>
+            </w:r>
+            <w:r>
+              <w:rPr>
+                <w:noProof/>
+                <w:webHidden/>
+              </w:rPr>
+            </w:r>
+            <w:r>
+              <w:rPr>
+                <w:noProof/>
+                <w:webHidden/>
+              </w:rPr>
+              <w:fldChar w:fldCharType="separate"/>
+            </w:r>
+            <w:r>
+              <w:rPr>
+                <w:noProof/>
+                <w:webHidden/>
+              </w:rPr>
+              <w:t>2</w:t>
+            </w:r>
+            <w:r>
+              <w:rPr>
+                <w:noProof/>
+                <w:webHidden/>
+              </w:rPr>
+              <w:fldChar w:fldCharType="end"/>
+            </w:r>
+          </w:hyperlink>
+        </w:p>
+        <w:p>
+          <w:pPr>
+            <w:pStyle w:val="TOC3"/>
+            <w:tabs>
+              <w:tab w:val="right" w:leader="dot" w:pos="9350"/>
+            </w:tabs>
+            <w:rPr>
+              <w:rFonts w:eastAsiaTheme="minorEastAsia"/>
+              <w:noProof/>
+            </w:rPr>
+          </w:pPr>
+          <w:hyperlink w:anchor="_Toc416279355" w:history="1">
+            <w:r>
+              <w:rPr>
+                <w:rStyle w:val="Hyperlink"/>
+                <w:noProof/>
+              </w:rPr>
+              <w:t>Connect Button</w:t>
+            </w:r>
+            <w:r>
+              <w:rPr>
+                <w:noProof/>
+                <w:webHidden/>
+              </w:rPr>
+              <w:tab/>
+            </w:r>
+            <w:r>
+              <w:rPr>
+                <w:noProof/>
+                <w:webHidden/>
+              </w:rPr>
+              <w:fldChar w:fldCharType="begin"/>
+            </w:r>
+            <w:r>
+              <w:rPr>
+                <w:noProof/>
+                <w:webHidden/>
+              </w:rPr>
+              <w:instrText xml:space="preserve"> PAGEREF _Toc416279355 \h </w:instrText>
+            </w:r>
+            <w:r>
+              <w:rPr>
+                <w:noProof/>
+                <w:webHidden/>
+              </w:rPr>
+            </w:r>
+            <w:r>
+              <w:rPr>
+                <w:noProof/>
+                <w:webHidden/>
+              </w:rPr>
+              <w:fldChar w:fldCharType="separate"/>
+            </w:r>
+            <w:r>
+              <w:rPr>
+                <w:noProof/>
+                <w:webHidden/>
+              </w:rPr>
+              <w:t>2</w:t>
+            </w:r>
+            <w:r>
+              <w:rPr>
+                <w:noProof/>
+                <w:webHidden/>
+              </w:rPr>
+              <w:fldChar w:fldCharType="end"/>
+            </w:r>
+          </w:hyperlink>
+        </w:p>
+        <w:p>
+          <w:pPr>
+            <w:pStyle w:val="TOC2"/>
+            <w:tabs>
+              <w:tab w:val="right" w:leader="dot" w:pos="9350"/>
+            </w:tabs>
+            <w:rPr>
+              <w:rFonts w:eastAsiaTheme="minorEastAsia"/>
+              <w:noProof/>
+            </w:rPr>
+          </w:pPr>
+          <w:hyperlink w:anchor="_Toc416279356" w:history="1">
+            <w:r>
+              <w:rPr>
+                <w:rStyle w:val="Hyperlink"/>
+                <w:noProof/>
+              </w:rPr>
+              <w:t>Hub Menu</w:t>
+            </w:r>
+            <w:r>
+              <w:rPr>
+                <w:noProof/>
+                <w:webHidden/>
+              </w:rPr>
+              <w:tab/>
+            </w:r>
+            <w:r>
+              <w:rPr>
+                <w:noProof/>
+                <w:webHidden/>
+              </w:rPr>
+              <w:fldChar w:fldCharType="begin"/>
+            </w:r>
+            <w:r>
+              <w:rPr>
+                <w:noProof/>
+                <w:webHidden/>
+              </w:rPr>
+              <w:instrText xml:space="preserve"> PAGEREF _Toc416279356 \h </w:instrText>
+            </w:r>
+            <w:r>
+              <w:rPr>
+                <w:noProof/>
+                <w:webHidden/>
+              </w:rPr>
+            </w:r>
+            <w:r>
+              <w:rPr>
+                <w:noProof/>
+                <w:webHidden/>
+              </w:rPr>
+              <w:fldChar w:fldCharType="separate"/>
+            </w:r>
+            <w:r>
+              <w:rPr>
+                <w:noProof/>
+                <w:webHidden/>
+              </w:rPr>
+              <w:t>3</w:t>
+            </w:r>
+            <w:r>
+              <w:rPr>
+                <w:noProof/>
+                <w:webHidden/>
+              </w:rPr>
+              <w:fldChar w:fldCharType="end"/>
+            </w:r>
+          </w:hyperlink>
+        </w:p>
+        <w:p>
+          <w:pPr>
+            <w:pStyle w:val="TOC3"/>
+            <w:tabs>
+              <w:tab w:val="right" w:leader="dot" w:pos="9350"/>
+            </w:tabs>
+            <w:rPr>
+              <w:rFonts w:eastAsiaTheme="minorEastAsia"/>
+              <w:noProof/>
+            </w:rPr>
+          </w:pPr>
+          <w:hyperlink w:anchor="_Toc416279357" w:history="1">
+            <w:r>
+              <w:rPr>
+                <w:rStyle w:val="Hyperlink"/>
+                <w:noProof/>
+              </w:rPr>
+              <w:t>Pause Button</w:t>
+            </w:r>
+            <w:r>
+              <w:rPr>
+                <w:noProof/>
+                <w:webHidden/>
+              </w:rPr>
+              <w:tab/>
+            </w:r>
+            <w:r>
+              <w:rPr>
+                <w:noProof/>
+                <w:webHidden/>
+              </w:rPr>
+              <w:fldChar w:fldCharType="begin"/>
+            </w:r>
+            <w:r>
+              <w:rPr>
+                <w:noProof/>
+                <w:webHidden/>
+              </w:rPr>
+              <w:instrText xml:space="preserve"> PAGEREF _Toc416279357 \h </w:instrText>
+            </w:r>
+            <w:r>
+              <w:rPr>
+                <w:noProof/>
+                <w:webHidden/>
+              </w:rPr>
+            </w:r>
+            <w:r>
+              <w:rPr>
+                <w:noProof/>
+                <w:webHidden/>
+              </w:rPr>
+              <w:fldChar w:fldCharType="separate"/>
+            </w:r>
+            <w:r>
+              <w:rPr>
+                <w:noProof/>
+                <w:webHidden/>
+              </w:rPr>
+              <w:t>3</w:t>
+            </w:r>
+            <w:r>
+              <w:rPr>
+                <w:noProof/>
+                <w:webHidden/>
+              </w:rPr>
+              <w:fldChar w:fldCharType="end"/>
+            </w:r>
+          </w:hyperlink>
+        </w:p>
+        <w:p>
+          <w:pPr>
+            <w:pStyle w:val="TOC3"/>
+            <w:tabs>
+              <w:tab w:val="right" w:leader="dot" w:pos="9350"/>
+            </w:tabs>
+            <w:rPr>
+              <w:rFonts w:eastAsiaTheme="minorEastAsia"/>
+              <w:noProof/>
+            </w:rPr>
+          </w:pPr>
+          <w:hyperlink w:anchor="_Toc416279358" w:history="1">
+            <w:r>
+              <w:rPr>
+                <w:rStyle w:val="Hyperlink"/>
+                <w:noProof/>
+              </w:rPr>
+              <w:t>Volume Slider</w:t>
+            </w:r>
+            <w:r>
+              <w:rPr>
+                <w:noProof/>
+                <w:webHidden/>
+              </w:rPr>
+              <w:tab/>
+            </w:r>
+            <w:r>
+              <w:rPr>
+                <w:noProof/>
+                <w:webHidden/>
+              </w:rPr>
+              <w:fldChar w:fldCharType="begin"/>
+            </w:r>
+            <w:r>
+              <w:rPr>
+                <w:noProof/>
+                <w:webHidden/>
+              </w:rPr>
+              <w:instrText xml:space="preserve"> PAGEREF _Toc416279358 \h </w:instrText>
+            </w:r>
+            <w:r>
+              <w:rPr>
+                <w:noProof/>
+                <w:webHidden/>
+              </w:rPr>
+            </w:r>
+            <w:r>
+              <w:rPr>
+                <w:noProof/>
+                <w:webHidden/>
+              </w:rPr>
+              <w:fldChar w:fldCharType="separate"/>
+            </w:r>
+            <w:r>
+              <w:rPr>
+                <w:noProof/>
+                <w:webHidden/>
+              </w:rPr>
+              <w:t>3</w:t>
+            </w:r>
+            <w:r>
+              <w:rPr>
+                <w:noProof/>
+                <w:webHidden/>
+              </w:rPr>
+              <w:fldChar w:fldCharType="end"/>
+            </w:r>
+          </w:hyperlink>
+        </w:p>
+        <w:p>
+          <w:pPr>
+            <w:pStyle w:val="TOC3"/>
+            <w:tabs>
+              <w:tab w:val="right" w:leader="dot" w:pos="9350"/>
+            </w:tabs>
+            <w:rPr>
+              <w:rFonts w:eastAsiaTheme="minorEastAsia"/>
+              <w:noProof/>
+            </w:rPr>
+          </w:pPr>
+          <w:hyperlink w:anchor="_Toc416279359" w:history="1">
+            <w:r>
+              <w:rPr>
+                <w:rStyle w:val="Hyperlink"/>
+                <w:noProof/>
+              </w:rPr>
+              <w:t>List of Users</w:t>
+            </w:r>
+            <w:r>
+              <w:rPr>
+                <w:noProof/>
+                <w:webHidden/>
+              </w:rPr>
+              <w:tab/>
+            </w:r>
+            <w:r>
+              <w:rPr>
+                <w:noProof/>
+                <w:webHidden/>
+              </w:rPr>
+              <w:fldChar w:fldCharType="begin"/>
+            </w:r>
+            <w:r>
+              <w:rPr>
+                <w:noProof/>
+                <w:webHidden/>
+              </w:rPr>
+              <w:instrText xml:space="preserve"> PAGEREF _Toc416279359 \h </w:instrText>
+            </w:r>
+            <w:r>
+              <w:rPr>
+                <w:noProof/>
+                <w:webHidden/>
+              </w:rPr>
+            </w:r>
+            <w:r>
+              <w:rPr>
+                <w:noProof/>
+                <w:webHidden/>
+              </w:rPr>
+              <w:fldChar w:fldCharType="separate"/>
+            </w:r>
+            <w:r>
+              <w:rPr>
+                <w:noProof/>
+                <w:webHidden/>
+              </w:rPr>
+              <w:t>3</w:t>
+            </w:r>
+            <w:r>
+              <w:rPr>
+                <w:noProof/>
+                <w:webHidden/>
+              </w:rPr>
+              <w:fldChar w:fldCharType="end"/>
+            </w:r>
+          </w:hyperlink>
+        </w:p>
+        <w:p>
+          <w:pPr>
+            <w:pStyle w:val="TOC3"/>
+            <w:tabs>
+              <w:tab w:val="right" w:leader="dot" w:pos="9350"/>
+            </w:tabs>
+            <w:rPr>
+              <w:rFonts w:eastAsiaTheme="minorEastAsia"/>
+              <w:noProof/>
+            </w:rPr>
+          </w:pPr>
+          <w:hyperlink w:anchor="_Toc416279360" w:history="1">
+            <w:r>
+              <w:rPr>
+                <w:rStyle w:val="Hyperlink"/>
+                <w:noProof/>
+              </w:rPr>
+              <w:t>Now Playing Tab</w:t>
+            </w:r>
+            <w:r>
+              <w:rPr>
+                <w:noProof/>
+                <w:webHidden/>
+              </w:rPr>
+              <w:tab/>
+            </w:r>
+            <w:r>
+              <w:rPr>
+                <w:noProof/>
+                <w:webHidden/>
+              </w:rPr>
+              <w:fldChar w:fldCharType="begin"/>
+            </w:r>
+            <w:r>
+              <w:rPr>
+                <w:noProof/>
+                <w:webHidden/>
+              </w:rPr>
+              <w:instrText xml:space="preserve"> PAGEREF _Toc416279360 \h </w:instrText>
+            </w:r>
+            <w:r>
+              <w:rPr>
+                <w:noProof/>
+                <w:webHidden/>
+              </w:rPr>
+            </w:r>
+            <w:r>
+              <w:rPr>
+                <w:noProof/>
+                <w:webHidden/>
+              </w:rPr>
+              <w:fldChar w:fldCharType="separate"/>
+            </w:r>
+            <w:r>
+              <w:rPr>
+                <w:noProof/>
+                <w:webHidden/>
+              </w:rPr>
+              <w:t>3</w:t>
+            </w:r>
+            <w:r>
+              <w:rPr>
+                <w:noProof/>
+                <w:webHidden/>
+              </w:rPr>
+              <w:fldChar w:fldCharType="end"/>
+            </w:r>
+          </w:hyperlink>
+        </w:p>
+        <w:p>
+          <w:pPr>
+            <w:pStyle w:val="TOC3"/>
+            <w:tabs>
+              <w:tab w:val="right" w:leader="dot" w:pos="9350"/>
+            </w:tabs>
+            <w:rPr>
+              <w:rFonts w:eastAsiaTheme="minorEastAsia"/>
+              <w:noProof/>
+            </w:rPr>
+          </w:pPr>
+          <w:hyperlink w:anchor="_Toc416279361" w:history="1">
+            <w:r>
+              <w:rPr>
+                <w:rStyle w:val="Hyperlink"/>
+                <w:noProof/>
+              </w:rPr>
+              <w:t>Library Tab</w:t>
+            </w:r>
+            <w:r>
+              <w:rPr>
+                <w:noProof/>
+                <w:webHidden/>
+              </w:rPr>
+              <w:tab/>
+            </w:r>
+            <w:r>
+              <w:rPr>
+                <w:noProof/>
+                <w:webHidden/>
+              </w:rPr>
+              <w:fldChar w:fldCharType="begin"/>
+            </w:r>
+            <w:r>
+              <w:rPr>
+                <w:noProof/>
+                <w:webHidden/>
+              </w:rPr>
+              <w:instrText xml:space="preserve"> PAGEREF _Toc416279361 \h </w:instrText>
+            </w:r>
+            <w:r>
+              <w:rPr>
+                <w:noProof/>
+                <w:webHidden/>
+              </w:rPr>
+            </w:r>
+            <w:r>
+              <w:rPr>
+                <w:noProof/>
+                <w:webHidden/>
+              </w:rPr>
+              <w:fldChar w:fldCharType="separate"/>
+            </w:r>
+            <w:r>
+              <w:rPr>
+                <w:noProof/>
+                <w:webHidden/>
+              </w:rPr>
+              <w:t>3</w:t>
+            </w:r>
+            <w:r>
+              <w:rPr>
+                <w:noProof/>
+                <w:webHidden/>
+              </w:rPr>
+              <w:fldChar w:fldCharType="end"/>
+            </w:r>
+          </w:hyperlink>
+        </w:p>
+        <w:p>
+          <w:pPr>
+            <w:pStyle w:val="TOC1"/>
+            <w:tabs>
+              <w:tab w:val="right" w:leader="dot" w:pos="9350"/>
+            </w:tabs>
+            <w:rPr>
+              <w:rFonts w:eastAsiaTheme="minorEastAsia"/>
+              <w:noProof/>
+            </w:rPr>
+          </w:pPr>
+          <w:hyperlink w:anchor="_Toc416279362" w:history="1">
+            <w:r>
+              <w:rPr>
+                <w:rStyle w:val="Hyperlink"/>
+                <w:noProof/>
+              </w:rPr>
+              <w:t>Use Cases</w:t>
+            </w:r>
+            <w:r>
+              <w:rPr>
+                <w:noProof/>
+                <w:webHidden/>
+              </w:rPr>
+              <w:tab/>
+            </w:r>
+            <w:r>
+              <w:rPr>
+                <w:noProof/>
+                <w:webHidden/>
+              </w:rPr>
+              <w:fldChar w:fldCharType="begin"/>
+            </w:r>
+            <w:r>
+              <w:rPr>
+                <w:noProof/>
+                <w:webHidden/>
+              </w:rPr>
+              <w:instrText xml:space="preserve"> PAGEREF _Toc416279362 \h </w:instrText>
+            </w:r>
+            <w:r>
+              <w:rPr>
+                <w:noProof/>
+                <w:webHidden/>
+              </w:rPr>
+            </w:r>
+            <w:r>
+              <w:rPr>
+                <w:noProof/>
+                <w:webHidden/>
+              </w:rPr>
+              <w:fldChar w:fldCharType="separate"/>
+            </w:r>
+            <w:r>
+              <w:rPr>
+                <w:noProof/>
+                <w:webHidden/>
+              </w:rPr>
+              <w:t>4</w:t>
+            </w:r>
+            <w:r>
+              <w:rPr>
+                <w:noProof/>
+                <w:webHidden/>
+              </w:rPr>
+              <w:fldChar w:fldCharType="end"/>
+            </w:r>
+          </w:hyperlink>
+        </w:p>
+        <w:p>
+          <w:pPr>
+            <w:pStyle w:val="TOC2"/>
+            <w:tabs>
+              <w:tab w:val="right" w:leader="dot" w:pos="9350"/>
+            </w:tabs>
+            <w:rPr>
+              <w:rFonts w:eastAsiaTheme="minorEastAsia"/>
+              <w:noProof/>
+            </w:rPr>
+          </w:pPr>
+          <w:hyperlink w:anchor="_Toc416279363" w:history="1">
+            <w:r>
+              <w:rPr>
+                <w:rStyle w:val="Hyperlink"/>
+                <w:noProof/>
+              </w:rPr>
+              <w:t>Connect to the Server</w:t>
+            </w:r>
+            <w:r>
+              <w:rPr>
+                <w:noProof/>
+                <w:webHidden/>
+              </w:rPr>
+              <w:tab/>
+            </w:r>
+            <w:r>
+              <w:rPr>
+                <w:noProof/>
+                <w:webHidden/>
+              </w:rPr>
+              <w:fldChar w:fldCharType="begin"/>
+            </w:r>
+            <w:r>
+              <w:rPr>
+                <w:noProof/>
+                <w:webHidden/>
+              </w:rPr>
+              <w:instrText xml:space="preserve"> PAGEREF _Toc416279363 \h </w:instrText>
+            </w:r>
+            <w:r>
+              <w:rPr>
+                <w:noProof/>
+                <w:webHidden/>
+              </w:rPr>
+            </w:r>
+            <w:r>
+              <w:rPr>
+                <w:noProof/>
+                <w:webHidden/>
+              </w:rPr>
+              <w:fldChar w:fldCharType="separate"/>
+            </w:r>
+            <w:r>
+              <w:rPr>
+                <w:noProof/>
+                <w:webHidden/>
+              </w:rPr>
+              <w:t>4</w:t>
+            </w:r>
+            <w:r>
+              <w:rPr>
+                <w:noProof/>
+                <w:webHidden/>
+              </w:rPr>
+              <w:fldChar w:fldCharType="end"/>
+            </w:r>
+          </w:hyperlink>
+        </w:p>
+        <w:p>
+          <w:pPr>
+            <w:pStyle w:val="TOC2"/>
+            <w:tabs>
+              <w:tab w:val="right" w:leader="dot" w:pos="9350"/>
+            </w:tabs>
+            <w:rPr>
+              <w:rFonts w:eastAsiaTheme="minorEastAsia"/>
+              <w:noProof/>
+            </w:rPr>
+          </w:pPr>
+          <w:hyperlink w:anchor="_Toc416279364" w:history="1">
+            <w:r>
+              <w:rPr>
+                <w:rStyle w:val="Hyperlink"/>
+                <w:noProof/>
+              </w:rPr>
+              <w:t>Pause the Current Song</w:t>
+            </w:r>
+            <w:r>
+              <w:rPr>
+                <w:noProof/>
+                <w:webHidden/>
+              </w:rPr>
+              <w:tab/>
+            </w:r>
+            <w:r>
+              <w:rPr>
+                <w:noProof/>
+                <w:webHidden/>
+              </w:rPr>
+              <w:fldChar w:fldCharType="begin"/>
+            </w:r>
+            <w:r>
+              <w:rPr>
+                <w:noProof/>
+                <w:webHidden/>
+              </w:rPr>
+              <w:instrText xml:space="preserve"> PAGEREF _Toc416279364 \h </w:instrText>
+            </w:r>
+            <w:r>
+              <w:rPr>
+                <w:noProof/>
+                <w:webHidden/>
+              </w:rPr>
+            </w:r>
+            <w:r>
+              <w:rPr>
+                <w:noProof/>
+                <w:webHidden/>
+              </w:rPr>
+              <w:fldChar w:fldCharType="separate"/>
+            </w:r>
+            <w:r>
+              <w:rPr>
+                <w:noProof/>
+                <w:webHidden/>
+              </w:rPr>
+              <w:t>4</w:t>
+            </w:r>
+            <w:r>
+              <w:rPr>
+                <w:noProof/>
+                <w:webHidden/>
+              </w:rPr>
+              <w:fldChar w:fldCharType="end"/>
+            </w:r>
+          </w:hyperlink>
+        </w:p>
+        <w:p>
+          <w:pPr>
+            <w:pStyle w:val="TOC2"/>
+            <w:tabs>
+              <w:tab w:val="right" w:leader="dot" w:pos="9350"/>
+            </w:tabs>
+            <w:rPr>
+              <w:rFonts w:eastAsiaTheme="minorEastAsia"/>
+              <w:noProof/>
+            </w:rPr>
+          </w:pPr>
+          <w:hyperlink w:anchor="_Toc416279365" w:history="1">
+            <w:r>
+              <w:rPr>
+                <w:rStyle w:val="Hyperlink"/>
+                <w:noProof/>
+              </w:rPr>
+              <w:t>Change the Music Volume</w:t>
+            </w:r>
+            <w:r>
+              <w:rPr>
+                <w:noProof/>
+                <w:webHidden/>
+              </w:rPr>
+              <w:tab/>
+            </w:r>
+            <w:r>
+              <w:rPr>
+                <w:noProof/>
+                <w:webHidden/>
+              </w:rPr>
+              <w:fldChar w:fldCharType="begin"/>
+            </w:r>
+            <w:r>
+              <w:rPr>
+                <w:noProof/>
+                <w:webHidden/>
+              </w:rPr>
+              <w:instrText xml:space="preserve"> PAGEREF _Toc416279365 \h </w:instrText>
+            </w:r>
+            <w:r>
+              <w:rPr>
+                <w:noProof/>
+                <w:webHidden/>
+              </w:rPr>
+            </w:r>
+            <w:r>
+              <w:rPr>
+                <w:noProof/>
+                <w:webHidden/>
+              </w:rPr>
+              <w:fldChar w:fldCharType="separate"/>
+            </w:r>
+            <w:r>
+              <w:rPr>
+                <w:noProof/>
+                <w:webHidden/>
+              </w:rPr>
+              <w:t>5</w:t>
+            </w:r>
+            <w:r>
+              <w:rPr>
+                <w:noProof/>
+                <w:webHidden/>
+              </w:rPr>
+              <w:fldChar w:fldCharType="end"/>
+            </w:r>
+          </w:hyperlink>
+        </w:p>
+        <w:p>
+          <w:pPr>
+            <w:pStyle w:val="TOC2"/>
+            <w:tabs>
+              <w:tab w:val="right" w:leader="dot" w:pos="9350"/>
+            </w:tabs>
+            <w:rPr>
+              <w:rFonts w:eastAsiaTheme="minorEastAsia"/>
+              <w:noProof/>
+            </w:rPr>
+          </w:pPr>
+          <w:hyperlink w:anchor="_Toc416279366" w:history="1">
+            <w:r>
+              <w:rPr>
+                <w:rStyle w:val="Hyperlink"/>
+                <w:noProof/>
+              </w:rPr>
+              <w:t>View the Title and Artist of the Current Song</w:t>
+            </w:r>
+            <w:r>
+              <w:rPr>
+                <w:noProof/>
+                <w:webHidden/>
+              </w:rPr>
+              <w:tab/>
+            </w:r>
+            <w:r>
+              <w:rPr>
+                <w:noProof/>
+                <w:webHidden/>
+              </w:rPr>
+              <w:fldChar w:fldCharType="begin"/>
+            </w:r>
+            <w:r>
+              <w:rPr>
+                <w:noProof/>
+                <w:webHidden/>
+              </w:rPr>
+              <w:instrText xml:space="preserve"> PAGEREF _Toc416279366 \h </w:instrText>
+            </w:r>
+            <w:r>
+              <w:rPr>
+                <w:noProof/>
+                <w:webHidden/>
+              </w:rPr>
+            </w:r>
+            <w:r>
+              <w:rPr>
+                <w:noProof/>
+                <w:webHidden/>
+              </w:rPr>
+              <w:fldChar w:fldCharType="separate"/>
+            </w:r>
+            <w:r>
+              <w:rPr>
+                <w:noProof/>
+                <w:webHidden/>
+              </w:rPr>
+              <w:t>5</w:t>
+            </w:r>
+            <w:r>
+              <w:rPr>
+                <w:noProof/>
+                <w:webHidden/>
+              </w:rPr>
+              <w:fldChar w:fldCharType="end"/>
+            </w:r>
+          </w:hyperlink>
+        </w:p>
+        <w:p>
+          <w:pPr>
+            <w:pStyle w:val="TOC2"/>
+            <w:tabs>
+              <w:tab w:val="right" w:leader="dot" w:pos="9350"/>
+            </w:tabs>
+            <w:rPr>
+              <w:rFonts w:eastAsiaTheme="minorEastAsia"/>
+              <w:noProof/>
+            </w:rPr>
+          </w:pPr>
+          <w:hyperlink w:anchor="_Toc416279367" w:history="1">
+            <w:r>
+              <w:rPr>
+                <w:rStyle w:val="Hyperlink"/>
+                <w:noProof/>
+              </w:rPr>
+              <w:t>Start a Voice Chat</w:t>
+            </w:r>
+            <w:r>
+              <w:rPr>
+                <w:noProof/>
+                <w:webHidden/>
+              </w:rPr>
+              <w:tab/>
+            </w:r>
+            <w:r>
+              <w:rPr>
+                <w:noProof/>
+                <w:webHidden/>
+              </w:rPr>
+              <w:fldChar w:fldCharType="begin"/>
+            </w:r>
+            <w:r>
+              <w:rPr>
+                <w:noProof/>
+                <w:webHidden/>
+              </w:rPr>
+              <w:instrText xml:space="preserve"> PAGEREF _Toc416279367 \h </w:instrText>
+            </w:r>
+            <w:r>
+              <w:rPr>
+                <w:noProof/>
+                <w:webHidden/>
+              </w:rPr>
+            </w:r>
+            <w:r>
+              <w:rPr>
+                <w:noProof/>
+                <w:webHidden/>
+              </w:rPr>
+              <w:fldChar w:fldCharType="separate"/>
+            </w:r>
+            <w:r>
+              <w:rPr>
+                <w:noProof/>
+                <w:webHidden/>
+              </w:rPr>
+              <w:t>5</w:t>
+            </w:r>
+            <w:r>
+              <w:rPr>
+                <w:noProof/>
+                <w:webHidden/>
+              </w:rPr>
+              <w:fldChar w:fldCharType="end"/>
+            </w:r>
+          </w:hyperlink>
+        </w:p>
+        <w:p>
+          <w:pPr>
+            <w:pStyle w:val="TOC2"/>
+            <w:tabs>
+              <w:tab w:val="right" w:leader="dot" w:pos="9350"/>
+            </w:tabs>
+            <w:rPr>
+              <w:rFonts w:eastAsiaTheme="minorEastAsia"/>
+              <w:noProof/>
+            </w:rPr>
+          </w:pPr>
+          <w:hyperlink w:anchor="_Toc416279368" w:history="1">
+            <w:r>
+              <w:rPr>
+                <w:rStyle w:val="Hyperlink"/>
+                <w:noProof/>
+              </w:rPr>
+              <w:t>Unicast a Song from the Server Library</w:t>
+            </w:r>
+            <w:r>
+              <w:rPr>
+                <w:noProof/>
+                <w:webHidden/>
+              </w:rPr>
+              <w:tab/>
+            </w:r>
+            <w:r>
+              <w:rPr>
+                <w:noProof/>
+                <w:webHidden/>
+              </w:rPr>
+              <w:fldChar w:fldCharType="begin"/>
+            </w:r>
+            <w:r>
+              <w:rPr>
+                <w:noProof/>
+                <w:webHidden/>
+              </w:rPr>
+              <w:instrText xml:space="preserve"> PAGEREF _Toc416279368 \h </w:instrText>
+            </w:r>
+            <w:r>
+              <w:rPr>
+                <w:noProof/>
+                <w:webHidden/>
+              </w:rPr>
+            </w:r>
+            <w:r>
+              <w:rPr>
+                <w:noProof/>
+                <w:webHidden/>
+              </w:rPr>
+              <w:fldChar w:fldCharType="separate"/>
+            </w:r>
+            <w:r>
+              <w:rPr>
+                <w:noProof/>
+                <w:webHidden/>
+              </w:rPr>
+              <w:t>6</w:t>
+            </w:r>
+            <w:r>
+              <w:rPr>
+                <w:noProof/>
+                <w:webHidden/>
+              </w:rPr>
+              <w:fldChar w:fldCharType="end"/>
+            </w:r>
+          </w:hyperlink>
+        </w:p>
+        <w:p>
+          <w:pPr>
+            <w:pStyle w:val="TOC2"/>
+            <w:tabs>
+              <w:tab w:val="right" w:leader="dot" w:pos="9350"/>
+            </w:tabs>
+            <w:rPr>
+              <w:rFonts w:eastAsiaTheme="minorEastAsia"/>
+              <w:noProof/>
+            </w:rPr>
+          </w:pPr>
+          <w:hyperlink w:anchor="_Toc416279369" w:history="1">
+            <w:r>
+              <w:rPr>
+                <w:rStyle w:val="Hyperlink"/>
+                <w:noProof/>
+              </w:rPr>
+              <w:t>Download a Song from the Server Library</w:t>
+            </w:r>
+            <w:r>
+              <w:rPr>
+                <w:noProof/>
+                <w:webHidden/>
+              </w:rPr>
+              <w:tab/>
+            </w:r>
+            <w:r>
+              <w:rPr>
+                <w:noProof/>
+                <w:webHidden/>
+              </w:rPr>
+              <w:fldChar w:fldCharType="begin"/>
+            </w:r>
+            <w:r>
+              <w:rPr>
+                <w:noProof/>
+                <w:webHidden/>
+              </w:rPr>
+              <w:instrText xml:space="preserve"> PAGEREF _Toc416279369 \h </w:instrText>
+            </w:r>
+            <w:r>
+              <w:rPr>
+                <w:noProof/>
+                <w:webHidden/>
+              </w:rPr>
+            </w:r>
+            <w:r>
+              <w:rPr>
+                <w:noProof/>
+                <w:webHidden/>
+              </w:rPr>
+              <w:fldChar w:fldCharType="separate"/>
+            </w:r>
+            <w:r>
+              <w:rPr>
+                <w:noProof/>
+                <w:webHidden/>
+              </w:rPr>
+              <w:t>6</w:t>
+            </w:r>
+            <w:r>
+              <w:rPr>
+                <w:noProof/>
+                <w:webHidden/>
+              </w:rPr>
+              <w:fldChar w:fldCharType="end"/>
+            </w:r>
+          </w:hyperlink>
+        </w:p>
+        <w:p>
+          <w:pPr>
+            <w:pStyle w:val="TOC1"/>
+            <w:tabs>
+              <w:tab w:val="right" w:leader="dot" w:pos="9350"/>
+            </w:tabs>
+            <w:rPr>
+              <w:rFonts w:eastAsiaTheme="minorEastAsia"/>
+              <w:noProof/>
+            </w:rPr>
+          </w:pPr>
+          <w:hyperlink w:anchor="_Toc416279370" w:history="1">
+            <w:r>
+              <w:rPr>
+                <w:rStyle w:val="Hyperlink"/>
+                <w:noProof/>
+              </w:rPr>
+              <w:t>Appendix</w:t>
+            </w:r>
+            <w:r>
+              <w:rPr>
+                <w:noProof/>
+                <w:webHidden/>
+              </w:rPr>
+              <w:tab/>
+            </w:r>
+            <w:r>
+              <w:rPr>
+                <w:noProof/>
+                <w:webHidden/>
+              </w:rPr>
+              <w:fldChar w:fldCharType="begin"/>
+            </w:r>
+            <w:r>
+              <w:rPr>
+                <w:noProof/>
+                <w:webHidden/>
+              </w:rPr>
+              <w:instrText xml:space="preserve"> PAGEREF _Toc416279370 \h </w:instrText>
+            </w:r>
+            <w:r>
+              <w:rPr>
+                <w:noProof/>
+                <w:webHidden/>
+              </w:rPr>
+            </w:r>
+            <w:r>
+              <w:rPr>
+                <w:noProof/>
+                <w:webHidden/>
+              </w:rPr>
+              <w:fldChar w:fldCharType="separate"/>
+            </w:r>
+            <w:r>
+              <w:rPr>
+                <w:noProof/>
+                <w:webHidden/>
+              </w:rPr>
+              <w:t>7</w:t>
+            </w:r>
+            <w:r>
+              <w:rPr>
+                <w:noProof/>
+                <w:webHidden/>
+              </w:rPr>
+              <w:fldChar w:fldCharType="end"/>
+            </w:r>
+          </w:hyperlink>
+        </w:p>
+        <w:p>
+          <w:pPr>
+            <w:pStyle w:val="TOC2"/>
+            <w:tabs>
+              <w:tab w:val="right" w:leader="dot" w:pos="9350"/>
+            </w:tabs>
+            <w:rPr>
+              <w:rFonts w:eastAsiaTheme="minorEastAsia"/>
+              <w:noProof/>
+            </w:rPr>
+          </w:pPr>
+          <w:hyperlink w:anchor="_Toc416279371" w:history="1">
+            <w:r>
+              <w:rPr>
+                <w:rStyle w:val="Hyperlink"/>
+                <w:noProof/>
+              </w:rPr>
+              <w:t>Client</w:t>
+            </w:r>
+            <w:r>
+              <w:rPr>
+                <w:noProof/>
+                <w:webHidden/>
+              </w:rPr>
+              <w:tab/>
+            </w:r>
+            <w:r>
+              <w:rPr>
+                <w:noProof/>
+                <w:webHidden/>
+              </w:rPr>
+              <w:fldChar w:fldCharType="begin"/>
+            </w:r>
+            <w:r>
+              <w:rPr>
+                <w:noProof/>
+                <w:webHidden/>
+              </w:rPr>
+              <w:instrText xml:space="preserve"> PAGEREF _Toc416279371 \h </w:instrText>
+            </w:r>
+            <w:r>
+              <w:rPr>
+                <w:noProof/>
+                <w:webHidden/>
+              </w:rPr>
+            </w:r>
+            <w:r>
+              <w:rPr>
+                <w:noProof/>
+                <w:webHidden/>
+              </w:rPr>
+              <w:fldChar w:fldCharType="separate"/>
+            </w:r>
+            <w:r>
+              <w:rPr>
+                <w:noProof/>
+                <w:webHidden/>
+              </w:rPr>
+              <w:t>7</w:t>
+            </w:r>
+            <w:r>
+              <w:rPr>
+                <w:noProof/>
+                <w:webHidden/>
+              </w:rPr>
+              <w:fldChar w:fldCharType="end"/>
+            </w:r>
+          </w:hyperlink>
+        </w:p>
+        <w:p>
+          <w:pPr>
+            <w:pStyle w:val="TOC3"/>
+            <w:tabs>
+              <w:tab w:val="right" w:leader="dot" w:pos="9350"/>
+            </w:tabs>
+            <w:rPr>
+              <w:rFonts w:eastAsiaTheme="minorEastAsia"/>
+              <w:noProof/>
+            </w:rPr>
+          </w:pPr>
+          <w:hyperlink w:anchor="_Toc416279372" w:history="1">
+            <w:r>
+              <w:rPr>
+                <w:rStyle w:val="Hyperlink"/>
+                <w:noProof/>
+              </w:rPr>
+              <w:t>Figure 1</w:t>
+            </w:r>
+            <w:r>
+              <w:rPr>
+                <w:noProof/>
+                <w:webHidden/>
+              </w:rPr>
+              <w:tab/>
+            </w:r>
+            <w:r>
+              <w:rPr>
+                <w:noProof/>
+                <w:webHidden/>
+              </w:rPr>
+              <w:fldChar w:fldCharType="begin"/>
+            </w:r>
+            <w:r>
+              <w:rPr>
+                <w:noProof/>
+                <w:webHidden/>
+              </w:rPr>
+              <w:instrText xml:space="preserve"> PAGEREF _Toc416279372 \h </w:instrText>
+            </w:r>
+            <w:r>
+              <w:rPr>
+                <w:noProof/>
+                <w:webHidden/>
+              </w:rPr>
+            </w:r>
+            <w:r>
+              <w:rPr>
+                <w:noProof/>
+                <w:webHidden/>
+              </w:rPr>
+              <w:fldChar w:fldCharType="separate"/>
+            </w:r>
+            <w:r>
+              <w:rPr>
+                <w:noProof/>
+                <w:webHidden/>
+              </w:rPr>
+              <w:t>7</w:t>
+            </w:r>
+            <w:r>
+              <w:rPr>
+                <w:noProof/>
+                <w:webHidden/>
+              </w:rPr>
+              <w:fldChar w:fldCharType="end"/>
+            </w:r>
+          </w:hyperlink>
+        </w:p>
+        <w:p>
+          <w:pPr>
+            <w:pStyle w:val="TOC3"/>
+            <w:tabs>
+              <w:tab w:val="right" w:leader="dot" w:pos="9350"/>
+            </w:tabs>
+            <w:rPr>
+              <w:rFonts w:eastAsiaTheme="minorEastAsia"/>
+              <w:noProof/>
+            </w:rPr>
+          </w:pPr>
+          <w:hyperlink w:anchor="_Toc416279373" w:history="1">
+            <w:r>
+              <w:rPr>
+                <w:rStyle w:val="Hyperlink"/>
+                <w:noProof/>
+              </w:rPr>
+              <w:t>Figure 2</w:t>
+            </w:r>
+            <w:r>
+              <w:rPr>
+                <w:noProof/>
+                <w:webHidden/>
+              </w:rPr>
+              <w:tab/>
+            </w:r>
+            <w:r>
+              <w:rPr>
+                <w:noProof/>
+                <w:webHidden/>
+              </w:rPr>
+              <w:fldChar w:fldCharType="begin"/>
+            </w:r>
+            <w:r>
+              <w:rPr>
+                <w:noProof/>
+                <w:webHidden/>
+              </w:rPr>
+              <w:instrText xml:space="preserve"> PAGEREF _Toc416279373 \h </w:instrText>
+            </w:r>
+            <w:r>
+              <w:rPr>
+                <w:noProof/>
+                <w:webHidden/>
+              </w:rPr>
+            </w:r>
+            <w:r>
+              <w:rPr>
+                <w:noProof/>
+                <w:webHidden/>
+              </w:rPr>
+              <w:fldChar w:fldCharType="separate"/>
+            </w:r>
+            <w:r>
+              <w:rPr>
+                <w:noProof/>
+                <w:webHidden/>
+              </w:rPr>
+              <w:t>8</w:t>
+            </w:r>
+            <w:r>
+              <w:rPr>
+                <w:noProof/>
+                <w:webHidden/>
+              </w:rPr>
+              <w:fldChar w:fldCharType="end"/>
+            </w:r>
+          </w:hyperlink>
+        </w:p>
+        <w:p>
+          <w:pPr>
+            <w:pStyle w:val="TOC3"/>
+            <w:tabs>
+              <w:tab w:val="right" w:leader="dot" w:pos="9350"/>
+            </w:tabs>
+            <w:rPr>
+              <w:rFonts w:eastAsiaTheme="minorEastAsia"/>
+              <w:noProof/>
+            </w:rPr>
+          </w:pPr>
+          <w:hyperlink w:anchor="_Toc416279374" w:history="1">
+            <w:r>
+              <w:rPr>
+                <w:rStyle w:val="Hyperlink"/>
+                <w:noProof/>
+              </w:rPr>
+              <w:t>Figure 3</w:t>
+            </w:r>
+            <w:r>
+              <w:rPr>
+                <w:noProof/>
+                <w:webHidden/>
+              </w:rPr>
+              <w:tab/>
+            </w:r>
+            <w:r>
+              <w:rPr>
+                <w:noProof/>
+                <w:webHidden/>
+              </w:rPr>
+              <w:fldChar w:fldCharType="begin"/>
+            </w:r>
+            <w:r>
+              <w:rPr>
+                <w:noProof/>
+                <w:webHidden/>
+              </w:rPr>
+              <w:instrText xml:space="preserve"> PAGEREF _Toc416279374 \h </w:instrText>
+            </w:r>
+            <w:r>
+              <w:rPr>
+                <w:noProof/>
+                <w:webHidden/>
+              </w:rPr>
+            </w:r>
+            <w:r>
+              <w:rPr>
+                <w:noProof/>
+                <w:webHidden/>
+              </w:rPr>
+              <w:fldChar w:fldCharType="separate"/>
+            </w:r>
+            <w:r>
+              <w:rPr>
+                <w:noProof/>
+                <w:webHidden/>
+              </w:rPr>
+              <w:t>8</w:t>
+            </w:r>
+            <w:r>
+              <w:rPr>
+                <w:noProof/>
+                <w:webHidden/>
+              </w:rPr>
+              <w:fldChar w:fldCharType="end"/>
+            </w:r>
+          </w:hyperlink>
+        </w:p>
+        <w:p>
+          <w:pPr>
+            <w:pStyle w:val="TOC3"/>
+            <w:tabs>
+              <w:tab w:val="right" w:leader="dot" w:pos="9350"/>
+            </w:tabs>
+            <w:rPr>
+              <w:rFonts w:eastAsiaTheme="minorEastAsia"/>
+              <w:noProof/>
+            </w:rPr>
+          </w:pPr>
+          <w:hyperlink w:anchor="_Toc416279375" w:history="1">
+            <w:r>
+              <w:rPr>
+                <w:rStyle w:val="Hyperlink"/>
+                <w:noProof/>
+              </w:rPr>
+              <w:t>Figure 4</w:t>
+            </w:r>
+            <w:r>
+              <w:rPr>
+                <w:noProof/>
+                <w:webHidden/>
+              </w:rPr>
+              <w:tab/>
+            </w:r>
+            <w:r>
+              <w:rPr>
+                <w:noProof/>
+                <w:webHidden/>
+              </w:rPr>
+              <w:fldChar w:fldCharType="begin"/>
+            </w:r>
+            <w:r>
+              <w:rPr>
+                <w:noProof/>
+                <w:webHidden/>
+              </w:rPr>
+              <w:instrText xml:space="preserve"> PAGEREF _Toc416279375 \h </w:instrText>
+            </w:r>
+            <w:r>
+              <w:rPr>
+                <w:noProof/>
+                <w:webHidden/>
+              </w:rPr>
+            </w:r>
+            <w:r>
+              <w:rPr>
+                <w:noProof/>
+                <w:webHidden/>
+              </w:rPr>
+              <w:fldChar w:fldCharType="separate"/>
+            </w:r>
+            <w:r>
+              <w:rPr>
+                <w:noProof/>
+                <w:webHidden/>
+              </w:rPr>
+              <w:t>9</w:t>
+            </w:r>
+            <w:r>
+              <w:rPr>
+                <w:noProof/>
+                <w:webHidden/>
+              </w:rPr>
+              <w:fldChar w:fldCharType="end"/>
+            </w:r>
+          </w:hyperlink>
+        </w:p>
+        <w:p>
+          <w:pPr>
+            <w:pStyle w:val="TOC3"/>
+            <w:tabs>
+              <w:tab w:val="right" w:leader="dot" w:pos="9350"/>
+            </w:tabs>
+            <w:rPr>
+              <w:rFonts w:eastAsiaTheme="minorEastAsia"/>
+              <w:noProof/>
+            </w:rPr>
+          </w:pPr>
+          <w:hyperlink w:anchor="_Toc416279376" w:history="1">
+            <w:r>
+              <w:rPr>
+                <w:rStyle w:val="Hyperlink"/>
+                <w:noProof/>
+              </w:rPr>
+              <w:t>Figure 5</w:t>
+            </w:r>
+            <w:r>
+              <w:rPr>
+                <w:noProof/>
+                <w:webHidden/>
+              </w:rPr>
+              <w:tab/>
+            </w:r>
+            <w:r>
+              <w:rPr>
+                <w:noProof/>
+                <w:webHidden/>
+              </w:rPr>
+              <w:fldChar w:fldCharType="begin"/>
+            </w:r>
+            <w:r>
+              <w:rPr>
+                <w:noProof/>
+                <w:webHidden/>
+              </w:rPr>
+              <w:instrText xml:space="preserve"> PAGEREF _Toc416279376 \h </w:instrText>
+            </w:r>
+            <w:r>
+              <w:rPr>
+                <w:noProof/>
+                <w:webHidden/>
+              </w:rPr>
+            </w:r>
+            <w:r>
+              <w:rPr>
+                <w:noProof/>
+                <w:webHidden/>
+              </w:rPr>
+              <w:fldChar w:fldCharType="separate"/>
+            </w:r>
+            <w:r>
+              <w:rPr>
+                <w:noProof/>
+                <w:webHidden/>
+              </w:rPr>
+              <w:t>9</w:t>
+            </w:r>
+            <w:r>
+              <w:rPr>
+                <w:noProof/>
+                <w:webHidden/>
+              </w:rPr>
+              <w:fldChar w:fldCharType="end"/>
+            </w:r>
+          </w:hyperlink>
+        </w:p>
+        <w:p>
+          <w:pPr>
+            <w:pStyle w:val="TOC3"/>
+            <w:tabs>
+              <w:tab w:val="right" w:leader="dot" w:pos="9350"/>
+            </w:tabs>
+            <w:rPr>
+              <w:rFonts w:eastAsiaTheme="minorEastAsia"/>
+              <w:noProof/>
+            </w:rPr>
+          </w:pPr>
+          <w:hyperlink w:anchor="_Toc416279377" w:history="1">
+            <w:r>
+              <w:rPr>
+                <w:rStyle w:val="Hyperlink"/>
+                <w:noProof/>
+              </w:rPr>
+              <w:t>Figure 6</w:t>
+            </w:r>
+            <w:r>
+              <w:rPr>
+                <w:noProof/>
+                <w:webHidden/>
+              </w:rPr>
+              <w:tab/>
+            </w:r>
+            <w:r>
+              <w:rPr>
+                <w:noProof/>
+                <w:webHidden/>
+              </w:rPr>
+              <w:fldChar w:fldCharType="begin"/>
+            </w:r>
+            <w:r>
+              <w:rPr>
+                <w:noProof/>
+                <w:webHidden/>
+              </w:rPr>
+              <w:instrText xml:space="preserve"> PAGEREF _Toc416279377 \h </w:instrText>
+            </w:r>
+            <w:r>
+              <w:rPr>
+                <w:noProof/>
+                <w:webHidden/>
+              </w:rPr>
+            </w:r>
+            <w:r>
+              <w:rPr>
+                <w:noProof/>
+                <w:webHidden/>
+              </w:rPr>
+              <w:fldChar w:fldCharType="separate"/>
+            </w:r>
+            <w:r>
+              <w:rPr>
+                <w:noProof/>
+                <w:webHidden/>
+              </w:rPr>
+              <w:t>10</w:t>
+            </w:r>
+            <w:r>
+              <w:rPr>
+                <w:noProof/>
+                <w:webHidden/>
+              </w:rPr>
+              <w:fldChar w:fldCharType="end"/>
+            </w:r>
+          </w:hyperlink>
+        </w:p>
+        <w:p>
+          <w:pPr>
+            <w:pStyle w:val="TOC3"/>
+            <w:tabs>
+              <w:tab w:val="right" w:leader="dot" w:pos="9350"/>
+            </w:tabs>
+            <w:rPr>
+              <w:rFonts w:eastAsiaTheme="minorEastAsia"/>
+              <w:noProof/>
+            </w:rPr>
+          </w:pPr>
+          <w:hyperlink w:anchor="_Toc416279378" w:history="1">
+            <w:r>
+              <w:rPr>
+                <w:rStyle w:val="Hyperlink"/>
+                <w:noProof/>
+              </w:rPr>
+              <w:t>Figure 7</w:t>
+            </w:r>
+            <w:r>
+              <w:rPr>
+                <w:noProof/>
+                <w:webHidden/>
+              </w:rPr>
+              <w:tab/>
+            </w:r>
+            <w:r>
+              <w:rPr>
+                <w:noProof/>
+                <w:webHidden/>
+              </w:rPr>
+              <w:fldChar w:fldCharType="begin"/>
+            </w:r>
+            <w:r>
+              <w:rPr>
+                <w:noProof/>
+                <w:webHidden/>
+              </w:rPr>
+              <w:instrText xml:space="preserve"> PAGEREF _Toc416279378 \h </w:instrText>
+            </w:r>
+            <w:r>
+              <w:rPr>
+                <w:noProof/>
+                <w:webHidden/>
+              </w:rPr>
+            </w:r>
+            <w:r>
+              <w:rPr>
+                <w:noProof/>
+                <w:webHidden/>
+              </w:rPr>
+              <w:fldChar w:fldCharType="separate"/>
+            </w:r>
+            <w:r>
+              <w:rPr>
+                <w:noProof/>
+                <w:webHidden/>
+              </w:rPr>
+              <w:t>10</w:t>
+            </w:r>
+            <w:r>
+              <w:rPr>
+                <w:noProof/>
+                <w:webHidden/>
+              </w:rPr>
+              <w:fldChar w:fldCharType="end"/>
+            </w:r>
+          </w:hyperlink>
+        </w:p>
+        <w:p>
+          <w:pPr>
+            <w:pStyle w:val="TOC2"/>
+            <w:tabs>
+              <w:tab w:val="right" w:leader="dot" w:pos="9350"/>
+            </w:tabs>
+            <w:rPr>
+              <w:rFonts w:eastAsiaTheme="minorEastAsia"/>
+              <w:noProof/>
+            </w:rPr>
+          </w:pPr>
+          <w:hyperlink w:anchor="_Toc416279379" w:history="1">
+            <w:r>
+              <w:rPr>
+                <w:rStyle w:val="Hyperlink"/>
+                <w:noProof/>
+              </w:rPr>
+              <w:t>Server</w:t>
+            </w:r>
+            <w:r>
+              <w:rPr>
+                <w:noProof/>
+                <w:webHidden/>
+              </w:rPr>
+              <w:tab/>
+            </w:r>
+            <w:r>
+              <w:rPr>
+                <w:noProof/>
+                <w:webHidden/>
+              </w:rPr>
+              <w:fldChar w:fldCharType="begin"/>
+            </w:r>
+            <w:r>
+              <w:rPr>
+                <w:noProof/>
+                <w:webHidden/>
+              </w:rPr>
+              <w:instrText xml:space="preserve"> PAGEREF _Toc416279379 \h </w:instrText>
+            </w:r>
+            <w:r>
+              <w:rPr>
+                <w:noProof/>
+                <w:webHidden/>
+              </w:rPr>
+            </w:r>
+            <w:r>
+              <w:rPr>
+                <w:noProof/>
+                <w:webHidden/>
+              </w:rPr>
+              <w:fldChar w:fldCharType="separate"/>
+            </w:r>
+            <w:r>
+              <w:rPr>
+                <w:noProof/>
+                <w:webHidden/>
+              </w:rPr>
+              <w:t>11</w:t>
+            </w:r>
+            <w:r>
+              <w:rPr>
+                <w:noProof/>
+                <w:webHidden/>
+              </w:rPr>
+              <w:fldChar w:fldCharType="end"/>
+            </w:r>
+          </w:hyperlink>
+        </w:p>
+        <w:p>
+          <w:pPr>
+            <w:pStyle w:val="TOC3"/>
+            <w:tabs>
+              <w:tab w:val="right" w:leader="dot" w:pos="9350"/>
+            </w:tabs>
+            <w:rPr>
+              <w:rFonts w:eastAsiaTheme="minorEastAsia"/>
+              <w:noProof/>
+            </w:rPr>
+          </w:pPr>
+          <w:hyperlink w:anchor="_Toc416279380" w:history="1">
+            <w:r>
+              <w:rPr>
+                <w:rStyle w:val="Hyperlink"/>
+                <w:noProof/>
+              </w:rPr>
+              <w:t>Figure 17</w:t>
+            </w:r>
+            <w:r>
+              <w:rPr>
+                <w:noProof/>
+                <w:webHidden/>
+              </w:rPr>
+              <w:tab/>
+            </w:r>
+            <w:r>
+              <w:rPr>
+                <w:noProof/>
+                <w:webHidden/>
+              </w:rPr>
+              <w:fldChar w:fldCharType="begin"/>
+            </w:r>
+            <w:r>
+              <w:rPr>
+                <w:noProof/>
+                <w:webHidden/>
+              </w:rPr>
+              <w:instrText xml:space="preserve"> PAGEREF _Toc416279380 \h </w:instrText>
+            </w:r>
+            <w:r>
+              <w:rPr>
+                <w:noProof/>
+                <w:webHidden/>
+              </w:rPr>
+            </w:r>
+            <w:r>
+              <w:rPr>
+                <w:noProof/>
+                <w:webHidden/>
+              </w:rPr>
+              <w:fldChar w:fldCharType="separate"/>
+            </w:r>
+            <w:r>
+              <w:rPr>
+                <w:noProof/>
+                <w:webHidden/>
+              </w:rPr>
+              <w:t>11</w:t>
+            </w:r>
+            <w:r>
+              <w:rPr>
+                <w:noProof/>
+                <w:webHidden/>
+              </w:rPr>
+              <w:fldChar w:fldCharType="end"/>
+            </w:r>
+          </w:hyperlink>
+        </w:p>
+        <w:p>
           <w:r>
             <w:rPr>
               <w:b/>
@@ -1016,24 +3038,1544 @@
       </w:sdtContent>
     </w:sdt>
     <w:p/>
+    <w:p>
+      <w:r>
+        <w:br w:type="page"/>
+      </w:r>
+    </w:p>
+    <w:p>
+      <w:pPr>
+        <w:pStyle w:val="Heading1"/>
+        <w:jc w:val="center"/>
+      </w:pPr>
+      <w:bookmarkStart w:id="1" w:name="_Toc416279352"/>
+      <w:r>
+        <w:lastRenderedPageBreak/>
+        <w:t>User Interface</w:t>
+      </w:r>
+      <w:bookmarkEnd w:id="1"/>
+    </w:p>
     <w:p/>
+    <w:p>
+      <w:pPr>
+        <w:jc w:val="center"/>
+      </w:pPr>
+      <w:r>
+        <w:t>This section describes a</w:t>
+      </w:r>
+      <w:r>
+        <w:t>ll</w:t>
+      </w:r>
+      <w:r>
+        <w:t xml:space="preserve"> the menus in the user interface.</w:t>
+      </w:r>
+    </w:p>
     <w:p/>
+    <w:p>
+      <w:pPr>
+        <w:pStyle w:val="Heading2"/>
+      </w:pPr>
+      <w:bookmarkStart w:id="2" w:name="_Toc416279353"/>
+      <w:r>
+        <w:t>Start Menu</w:t>
+      </w:r>
+      <w:bookmarkEnd w:id="2"/>
+    </w:p>
     <w:p/>
+    <w:p>
+      <w:r>
+        <w:tab/>
+        <w:t>The Start Menu is the first menu to appear once the program is run, and is merely used as a prompt for the server information.</w:t>
+      </w:r>
+      <w:r>
+        <w:t xml:space="preserve"> (See Figure 1)</w:t>
+      </w:r>
+    </w:p>
     <w:p/>
+    <w:p>
+      <w:pPr>
+        <w:pStyle w:val="Heading3"/>
+      </w:pPr>
+      <w:bookmarkStart w:id="3" w:name="_Toc416279354"/>
+      <w:r>
+        <w:t>Server</w:t>
+      </w:r>
+      <w:r>
+        <w:t xml:space="preserve"> Input</w:t>
+      </w:r>
+      <w:r>
+        <w:t xml:space="preserve"> Field</w:t>
+      </w:r>
+      <w:bookmarkEnd w:id="3"/>
+    </w:p>
+    <w:p>
+      <w:r>
+        <w:tab/>
+      </w:r>
+      <w:r>
+        <w:t>Located in the center of the menu, the Server Input Field is a</w:t>
+      </w:r>
+      <w:r>
+        <w:t>n</w:t>
+      </w:r>
+      <w:r>
+        <w:t xml:space="preserve"> input field for the server address, it accepts domain names or dotted ip addresses.</w:t>
+      </w:r>
+    </w:p>
+    <w:p>
+      <w:pPr>
+        <w:pStyle w:val="Heading3"/>
+      </w:pPr>
+      <w:bookmarkStart w:id="4" w:name="_Toc416279355"/>
+      <w:r>
+        <w:t>Connect Button</w:t>
+      </w:r>
+      <w:bookmarkEnd w:id="4"/>
+    </w:p>
+    <w:p>
+      <w:r>
+        <w:tab/>
+      </w:r>
+      <w:r>
+        <w:t>Located below the Server Input Field, the Connect Button s</w:t>
+      </w:r>
+      <w:r>
+        <w:t>ubmits the Server Input Field and attempts to connect to a server.</w:t>
+      </w:r>
+    </w:p>
+    <w:p>
+      <w:r>
+        <w:br w:type="page"/>
+      </w:r>
+    </w:p>
+    <w:p>
+      <w:pPr>
+        <w:pStyle w:val="Heading2"/>
+      </w:pPr>
+      <w:bookmarkStart w:id="5" w:name="_Toc416279356"/>
+      <w:r>
+        <w:lastRenderedPageBreak/>
+        <w:t>Hub Menu</w:t>
+      </w:r>
+      <w:bookmarkEnd w:id="5"/>
+    </w:p>
     <w:p/>
+    <w:p>
+      <w:r>
+        <w:tab/>
+        <w:t>The Hub Menu is where all the functionality of the application is performed</w:t>
+      </w:r>
+      <w:r>
+        <w:t>.</w:t>
+      </w:r>
+      <w:r>
+        <w:t xml:space="preserve"> (See Figure 2)</w:t>
+      </w:r>
+    </w:p>
+    <w:p>
+      <w:pPr>
+        <w:pStyle w:val="Heading3"/>
+      </w:pPr>
+      <w:bookmarkStart w:id="6" w:name="_Toc416279357"/>
+      <w:r>
+        <w:t>Pause Button</w:t>
+      </w:r>
+      <w:bookmarkEnd w:id="6"/>
+    </w:p>
+    <w:p>
+      <w:r>
+        <w:tab/>
+      </w:r>
+      <w:r>
+        <w:t>Located in the lower center, the Pause Button p</w:t>
+      </w:r>
+      <w:r>
+        <w:t xml:space="preserve">auses the current song until </w:t>
+      </w:r>
+      <w:r>
+        <w:t>the button</w:t>
+      </w:r>
+      <w:r>
+        <w:t xml:space="preserve"> is clicked again.</w:t>
+      </w:r>
+      <w:r>
+        <w:t xml:space="preserve"> (See Figure 3)</w:t>
+      </w:r>
+    </w:p>
+    <w:p>
+      <w:pPr>
+        <w:pStyle w:val="Heading3"/>
+      </w:pPr>
+      <w:bookmarkStart w:id="7" w:name="_Toc416279358"/>
+      <w:r>
+        <w:t>Volume Slider</w:t>
+      </w:r>
+      <w:bookmarkEnd w:id="7"/>
+    </w:p>
+    <w:p>
+      <w:r>
+        <w:tab/>
+      </w:r>
+      <w:r>
+        <w:t>Located to the right of the Pause Button, the Volume Slider manipulates the volume of the current song being played</w:t>
+      </w:r>
+      <w:r>
+        <w:t>.</w:t>
+      </w:r>
+      <w:r>
+        <w:t xml:space="preserve"> (See Figure 3)</w:t>
+      </w:r>
+    </w:p>
+    <w:p>
+      <w:pPr>
+        <w:pStyle w:val="Heading3"/>
+      </w:pPr>
+      <w:bookmarkStart w:id="8" w:name="_Toc416279359"/>
+      <w:r>
+        <w:t>List of Users</w:t>
+      </w:r>
+      <w:bookmarkEnd w:id="8"/>
+    </w:p>
+    <w:p>
+      <w:r>
+        <w:tab/>
+        <w:t xml:space="preserve">Located on the right side, the List of </w:t>
+      </w:r>
+      <w:r>
+        <w:t>U</w:t>
+      </w:r>
+      <w:r>
+        <w:t>sers</w:t>
+      </w:r>
+      <w:r>
+        <w:t xml:space="preserve"> displays a list of the other clients connected to the same server. Clicking any user on this list will display the Start Voice Chat dialog.</w:t>
+      </w:r>
+      <w:r>
+        <w:t xml:space="preserve"> (See Figure 4)</w:t>
+      </w:r>
+    </w:p>
+    <w:p>
+      <w:pPr>
+        <w:pStyle w:val="Heading4"/>
+      </w:pPr>
+      <w:r>
+        <w:t>Voice Chat</w:t>
+      </w:r>
+      <w:r>
+        <w:t xml:space="preserve"> Button</w:t>
+      </w:r>
+    </w:p>
+    <w:p>
+      <w:r>
+        <w:tab/>
+        <w:t>The Voice Chat dialog has a single button that will initiate a voice chat with the selected user. (See Figure 4)</w:t>
+      </w:r>
+    </w:p>
+    <w:p>
+      <w:pPr>
+        <w:pStyle w:val="Heading3"/>
+      </w:pPr>
+      <w:bookmarkStart w:id="9" w:name="_Toc416279360"/>
+      <w:r>
+        <w:t>Now Playing Tab</w:t>
+      </w:r>
+      <w:bookmarkEnd w:id="9"/>
+    </w:p>
+    <w:p>
+      <w:r>
+        <w:tab/>
+        <w:t>Accessed by clicking the Now Playing tab in the top left, this displays the Title and Artist of the Current Song being played.</w:t>
+      </w:r>
+      <w:r>
+        <w:t xml:space="preserve"> (See Figure 3)</w:t>
+      </w:r>
+    </w:p>
+    <w:p>
+      <w:pPr>
+        <w:pStyle w:val="Heading3"/>
+      </w:pPr>
+      <w:bookmarkStart w:id="10" w:name="_Toc416279361"/>
+      <w:r>
+        <w:t>Library Tab</w:t>
+      </w:r>
+      <w:bookmarkEnd w:id="10"/>
+    </w:p>
+    <w:p>
+      <w:pPr>
+        <w:ind w:firstLine="720"/>
+      </w:pPr>
+      <w:r>
+        <w:t>Accessed by clicking the Now Playing tab in the top left, this displays the</w:t>
+      </w:r>
+      <w:r>
+        <w:t xml:space="preserve"> list of songs stored on the Server</w:t>
+      </w:r>
+      <w:r>
+        <w:t>.</w:t>
+      </w:r>
+      <w:r>
+        <w:t xml:space="preserve"> Clicking any of these songs will display the Server Library dialog.</w:t>
+      </w:r>
+      <w:r>
+        <w:t xml:space="preserve"> (See Figure </w:t>
+      </w:r>
+      <w:r>
+        <w:t>5</w:t>
+      </w:r>
+      <w:r>
+        <w:t>, 6</w:t>
+      </w:r>
+      <w:r>
+        <w:t>)</w:t>
+      </w:r>
+    </w:p>
+    <w:p>
+      <w:pPr>
+        <w:pStyle w:val="Heading4"/>
+      </w:pPr>
+      <w:r>
+        <w:t>Unicast</w:t>
+      </w:r>
+      <w:r>
+        <w:t xml:space="preserve"> Button</w:t>
+      </w:r>
+    </w:p>
+    <w:p>
+      <w:r>
+        <w:tab/>
+        <w:t>The left button on the Server Library Dialog, this requests the server to stream the selected song. (See Figure 6)</w:t>
+      </w:r>
+    </w:p>
+    <w:p>
+      <w:pPr>
+        <w:pStyle w:val="Heading4"/>
+      </w:pPr>
+      <w:r>
+        <w:t>Download</w:t>
+      </w:r>
+      <w:r>
+        <w:t xml:space="preserve"> Button</w:t>
+      </w:r>
+    </w:p>
+    <w:p>
+      <w:r>
+        <w:tab/>
+        <w:t>The right button on the Server Library Dialog, this requests to download the selected song from the server onto the local machine.</w:t>
+      </w:r>
+      <w:r>
+        <w:t xml:space="preserve"> Once the download has completed, it will display the Download Completed message box. (See Figure 6, 7)</w:t>
+      </w:r>
+    </w:p>
     <w:p/>
+    <w:p>
+      <w:r>
+        <w:br w:type="page"/>
+      </w:r>
+    </w:p>
+    <w:p>
+      <w:pPr>
+        <w:pStyle w:val="Heading1"/>
+        <w:jc w:val="center"/>
+      </w:pPr>
+      <w:bookmarkStart w:id="11" w:name="_Toc416279362"/>
+      <w:r>
+        <w:lastRenderedPageBreak/>
+        <w:t>Use Cases</w:t>
+      </w:r>
+      <w:bookmarkEnd w:id="11"/>
+    </w:p>
     <w:p/>
+    <w:p>
+      <w:pPr>
+        <w:jc w:val="center"/>
+      </w:pPr>
+      <w:r>
+        <w:t>This section describes all the use cases that a user can utilize.</w:t>
+      </w:r>
+    </w:p>
     <w:p/>
+    <w:p>
+      <w:pPr>
+        <w:pStyle w:val="Heading2"/>
+      </w:pPr>
+      <w:bookmarkStart w:id="12" w:name="_Toc416279363"/>
+      <w:r>
+        <w:t>Connect to the Server</w:t>
+      </w:r>
+      <w:bookmarkEnd w:id="12"/>
+    </w:p>
     <w:p/>
+    <w:p>
+      <w:r>
+        <w:t>Assuming the pre-existing conditions:</w:t>
+      </w:r>
+    </w:p>
+    <w:p>
+      <w:pPr>
+        <w:pStyle w:val="ListParagraph"/>
+        <w:numPr>
+          <w:ilvl w:val="0"/>
+          <w:numId w:val="2"/>
+        </w:numPr>
+      </w:pPr>
+      <w:r>
+        <w:t>The program is running.</w:t>
+      </w:r>
+    </w:p>
+    <w:p>
+      <w:pPr>
+        <w:pStyle w:val="ListParagraph"/>
+        <w:numPr>
+          <w:ilvl w:val="0"/>
+          <w:numId w:val="2"/>
+        </w:numPr>
+      </w:pPr>
+      <w:r>
+        <w:t>The Start Menu is displayed</w:t>
+      </w:r>
+    </w:p>
     <w:p/>
+    <w:p>
+      <w:r>
+        <w:t>To connect to a server</w:t>
+      </w:r>
+      <w:r>
+        <w:t xml:space="preserve"> the user must type a valid server address into the Server Input Field, and then click the Connect Button. If the address is correct, the user will connect to the server, the Hub Menu will be displayed and the Current Song on the server will be output through the local speakers.</w:t>
+      </w:r>
+      <w:r>
+        <w:t xml:space="preserve"> (See Start Menu)</w:t>
+      </w:r>
+    </w:p>
     <w:p/>
+    <w:p>
+      <w:pPr>
+        <w:pStyle w:val="Heading2"/>
+      </w:pPr>
+      <w:bookmarkStart w:id="13" w:name="_Toc416279364"/>
+      <w:r>
+        <w:t>Pause the Current Song</w:t>
+      </w:r>
+      <w:bookmarkEnd w:id="13"/>
+    </w:p>
     <w:p/>
+    <w:p>
+      <w:r>
+        <w:t>Assuming the pre-existing conditions:</w:t>
+      </w:r>
+    </w:p>
+    <w:p>
+      <w:pPr>
+        <w:pStyle w:val="ListParagraph"/>
+        <w:numPr>
+          <w:ilvl w:val="0"/>
+          <w:numId w:val="2"/>
+        </w:numPr>
+      </w:pPr>
+      <w:r>
+        <w:t>The program is running.</w:t>
+      </w:r>
+    </w:p>
+    <w:p>
+      <w:pPr>
+        <w:pStyle w:val="ListParagraph"/>
+        <w:numPr>
+          <w:ilvl w:val="0"/>
+          <w:numId w:val="2"/>
+        </w:numPr>
+      </w:pPr>
+      <w:r>
+        <w:t>The Connect to a Server use case has been completed</w:t>
+      </w:r>
+    </w:p>
+    <w:p>
+      <w:pPr>
+        <w:pStyle w:val="ListParagraph"/>
+        <w:numPr>
+          <w:ilvl w:val="0"/>
+          <w:numId w:val="2"/>
+        </w:numPr>
+      </w:pPr>
+      <w:r>
+        <w:t>The Hub Menu is displayed</w:t>
+      </w:r>
+    </w:p>
     <w:p/>
+    <w:p>
+      <w:r>
+        <w:t>To pause the current song, the user must click the Pause Button.</w:t>
+      </w:r>
+      <w:r>
+        <w:t xml:space="preserve"> The Current Song will be paused until it is clicked again.</w:t>
+      </w:r>
+      <w:r>
+        <w:t xml:space="preserve"> (See</w:t>
+      </w:r>
+      <w:r>
+        <w:t xml:space="preserve"> the</w:t>
+      </w:r>
+      <w:r>
+        <w:t xml:space="preserve"> </w:t>
+      </w:r>
+      <w:r>
+        <w:t>Pause Button</w:t>
+      </w:r>
+      <w:r>
+        <w:t xml:space="preserve"> section</w:t>
+      </w:r>
+      <w:r>
+        <w:t>)</w:t>
+      </w:r>
+    </w:p>
+    <w:p>
+      <w:r>
+        <w:br w:type="page"/>
+      </w:r>
+    </w:p>
+    <w:p>
+      <w:pPr>
+        <w:pStyle w:val="Heading2"/>
+      </w:pPr>
+      <w:bookmarkStart w:id="14" w:name="_Toc416279365"/>
+      <w:r>
+        <w:lastRenderedPageBreak/>
+        <w:t>Change the Music Volume</w:t>
+      </w:r>
+      <w:bookmarkEnd w:id="14"/>
+    </w:p>
     <w:p/>
+    <w:p>
+      <w:r>
+        <w:t>Assuming the pre-existing conditions:</w:t>
+      </w:r>
+    </w:p>
+    <w:p>
+      <w:pPr>
+        <w:pStyle w:val="ListParagraph"/>
+        <w:numPr>
+          <w:ilvl w:val="0"/>
+          <w:numId w:val="2"/>
+        </w:numPr>
+      </w:pPr>
+      <w:r>
+        <w:t>The program is running.</w:t>
+      </w:r>
+    </w:p>
+    <w:p>
+      <w:pPr>
+        <w:pStyle w:val="ListParagraph"/>
+        <w:numPr>
+          <w:ilvl w:val="0"/>
+          <w:numId w:val="2"/>
+        </w:numPr>
+      </w:pPr>
+      <w:r>
+        <w:t>The Connect to a Server use case has been completed</w:t>
+      </w:r>
+    </w:p>
+    <w:p>
+      <w:pPr>
+        <w:pStyle w:val="ListParagraph"/>
+        <w:numPr>
+          <w:ilvl w:val="0"/>
+          <w:numId w:val="2"/>
+        </w:numPr>
+      </w:pPr>
+      <w:r>
+        <w:t>The Hub Menu is displayed</w:t>
+      </w:r>
+    </w:p>
     <w:p/>
+    <w:p>
+      <w:r>
+        <w:t>To change the music volume, the user must utilize the Volume Slider. The new volume will persist until it is changed again. (See</w:t>
+      </w:r>
+      <w:r>
+        <w:t xml:space="preserve"> the</w:t>
+      </w:r>
+      <w:r>
+        <w:t xml:space="preserve"> Volume Slider</w:t>
+      </w:r>
+      <w:r>
+        <w:t xml:space="preserve"> section</w:t>
+      </w:r>
+      <w:r>
+        <w:t>)</w:t>
+      </w:r>
+    </w:p>
     <w:p/>
+    <w:p>
+      <w:pPr>
+        <w:pStyle w:val="Heading2"/>
+      </w:pPr>
+      <w:bookmarkStart w:id="15" w:name="_Toc416279366"/>
+      <w:r>
+        <w:t>View the Title and Artist of the Current Song</w:t>
+      </w:r>
+      <w:bookmarkEnd w:id="15"/>
+    </w:p>
+    <w:p/>
+    <w:p>
+      <w:r>
+        <w:t>Assuming the pre-existing conditions:</w:t>
+      </w:r>
+    </w:p>
+    <w:p>
+      <w:pPr>
+        <w:pStyle w:val="ListParagraph"/>
+        <w:numPr>
+          <w:ilvl w:val="0"/>
+          <w:numId w:val="2"/>
+        </w:numPr>
+      </w:pPr>
+      <w:r>
+        <w:t>The program is running.</w:t>
+      </w:r>
+    </w:p>
+    <w:p>
+      <w:pPr>
+        <w:pStyle w:val="ListParagraph"/>
+        <w:numPr>
+          <w:ilvl w:val="0"/>
+          <w:numId w:val="2"/>
+        </w:numPr>
+      </w:pPr>
+      <w:r>
+        <w:t>The Connect to a Server use case has been completed</w:t>
+      </w:r>
+    </w:p>
+    <w:p>
+      <w:pPr>
+        <w:pStyle w:val="ListParagraph"/>
+        <w:numPr>
+          <w:ilvl w:val="0"/>
+          <w:numId w:val="2"/>
+        </w:numPr>
+      </w:pPr>
+      <w:r>
+        <w:t>The Hub Menu is displayed</w:t>
+      </w:r>
+    </w:p>
+    <w:p/>
+    <w:p>
+      <w:r>
+        <w:t>To view the title and artist of the current song, the user must select the Now Playing tab, where it will be displayed in the center of the screen.</w:t>
+      </w:r>
+      <w:r>
+        <w:t xml:space="preserve"> (See the Now Playing Tab section)</w:t>
+      </w:r>
+    </w:p>
+    <w:p/>
+    <w:p>
+      <w:pPr>
+        <w:pStyle w:val="Heading2"/>
+      </w:pPr>
+      <w:bookmarkStart w:id="16" w:name="_Toc416279367"/>
+      <w:r>
+        <w:t>Start a Voice Chat</w:t>
+      </w:r>
+      <w:bookmarkEnd w:id="16"/>
+    </w:p>
+    <w:p/>
+    <w:p>
+      <w:r>
+        <w:t>Assuming the pre-existing conditions:</w:t>
+      </w:r>
+    </w:p>
+    <w:p>
+      <w:pPr>
+        <w:pStyle w:val="ListParagraph"/>
+        <w:numPr>
+          <w:ilvl w:val="0"/>
+          <w:numId w:val="2"/>
+        </w:numPr>
+      </w:pPr>
+      <w:r>
+        <w:t>The program is running.</w:t>
+      </w:r>
+    </w:p>
+    <w:p>
+      <w:pPr>
+        <w:pStyle w:val="ListParagraph"/>
+        <w:numPr>
+          <w:ilvl w:val="0"/>
+          <w:numId w:val="2"/>
+        </w:numPr>
+      </w:pPr>
+      <w:r>
+        <w:t>The Connect to a Server use case has been completed</w:t>
+      </w:r>
+    </w:p>
+    <w:p>
+      <w:pPr>
+        <w:pStyle w:val="ListParagraph"/>
+        <w:numPr>
+          <w:ilvl w:val="0"/>
+          <w:numId w:val="2"/>
+        </w:numPr>
+      </w:pPr>
+      <w:r>
+        <w:t>The Hub Menu is displayed</w:t>
+      </w:r>
+    </w:p>
+    <w:p/>
+    <w:p>
+      <w:r>
+        <w:t>To start a voice chat, the user must select another user on the List of Users to display the Voice Chat Dialog. Then clicking the Voice Chat Button on the displayed dialog will commence a voice chat with the selected user</w:t>
+      </w:r>
+      <w:r>
+        <w:t>.</w:t>
+      </w:r>
+      <w:r>
+        <w:t xml:space="preserve"> </w:t>
+      </w:r>
+      <w:r>
+        <w:t>Note that t</w:t>
+      </w:r>
+      <w:r>
+        <w:t>he mutual voice chat won’t take place until the selected user has also completed the Start a Voice Chat use case.</w:t>
+      </w:r>
+      <w:r>
+        <w:t xml:space="preserve"> (See the List of Users section)</w:t>
+      </w:r>
+    </w:p>
+    <w:p/>
+    <w:p>
+      <w:pPr>
+        <w:pStyle w:val="Heading2"/>
+      </w:pPr>
+      <w:bookmarkStart w:id="17" w:name="_Toc416279368"/>
+      <w:r>
+        <w:lastRenderedPageBreak/>
+        <w:t>Unicast a Song from the Server Library</w:t>
+      </w:r>
+      <w:bookmarkEnd w:id="17"/>
+    </w:p>
+    <w:p/>
+    <w:p>
+      <w:r>
+        <w:t>Assuming the pre-existing conditions:</w:t>
+      </w:r>
+    </w:p>
+    <w:p>
+      <w:pPr>
+        <w:pStyle w:val="ListParagraph"/>
+        <w:numPr>
+          <w:ilvl w:val="0"/>
+          <w:numId w:val="2"/>
+        </w:numPr>
+      </w:pPr>
+      <w:r>
+        <w:t>The program is running.</w:t>
+      </w:r>
+    </w:p>
+    <w:p>
+      <w:pPr>
+        <w:pStyle w:val="ListParagraph"/>
+        <w:numPr>
+          <w:ilvl w:val="0"/>
+          <w:numId w:val="2"/>
+        </w:numPr>
+      </w:pPr>
+      <w:r>
+        <w:t>The Connect to a Server use case has been completed</w:t>
+      </w:r>
+    </w:p>
+    <w:p>
+      <w:pPr>
+        <w:pStyle w:val="ListParagraph"/>
+        <w:numPr>
+          <w:ilvl w:val="0"/>
+          <w:numId w:val="2"/>
+        </w:numPr>
+      </w:pPr>
+      <w:r>
+        <w:t>The Hub Menu is displayed</w:t>
+      </w:r>
+    </w:p>
+    <w:p/>
+    <w:p>
+      <w:r>
+        <w:t>To unicast a song from the server library, the user must click the Library tab to display the server library. Then the user must select a song on the list to display the Server Library dialog.</w:t>
+      </w:r>
+      <w:r>
+        <w:t xml:space="preserve"> The user must then click the Unicast Button to unicast the selected song.</w:t>
+      </w:r>
+      <w:r>
+        <w:t xml:space="preserve"> </w:t>
+      </w:r>
+      <w:r>
+        <w:t>(See the Library Tab section)</w:t>
+      </w:r>
+    </w:p>
+    <w:p/>
+    <w:p>
+      <w:pPr>
+        <w:pStyle w:val="Heading2"/>
+      </w:pPr>
+      <w:bookmarkStart w:id="18" w:name="_Toc416279369"/>
+      <w:r>
+        <w:t>Download a Song from the Server Library</w:t>
+      </w:r>
+      <w:bookmarkEnd w:id="18"/>
+    </w:p>
+    <w:p/>
+    <w:p>
+      <w:r>
+        <w:t>Assuming the pre-existing conditions:</w:t>
+      </w:r>
+    </w:p>
+    <w:p>
+      <w:pPr>
+        <w:pStyle w:val="ListParagraph"/>
+        <w:numPr>
+          <w:ilvl w:val="0"/>
+          <w:numId w:val="2"/>
+        </w:numPr>
+      </w:pPr>
+      <w:r>
+        <w:t>The program is running.</w:t>
+      </w:r>
+    </w:p>
+    <w:p>
+      <w:pPr>
+        <w:pStyle w:val="ListParagraph"/>
+        <w:numPr>
+          <w:ilvl w:val="0"/>
+          <w:numId w:val="2"/>
+        </w:numPr>
+      </w:pPr>
+      <w:r>
+        <w:t>The Connect to a Server use case has been completed</w:t>
+      </w:r>
+    </w:p>
+    <w:p>
+      <w:pPr>
+        <w:pStyle w:val="ListParagraph"/>
+        <w:numPr>
+          <w:ilvl w:val="0"/>
+          <w:numId w:val="2"/>
+        </w:numPr>
+      </w:pPr>
+      <w:r>
+        <w:t>The Hub Menu is displayed</w:t>
+      </w:r>
+    </w:p>
+    <w:p/>
+    <w:p>
+      <w:r>
+        <w:t xml:space="preserve">To </w:t>
+      </w:r>
+      <w:r>
+        <w:t>download</w:t>
+      </w:r>
+      <w:r>
+        <w:t xml:space="preserve"> a song from the server library, the user must click the Library tab to display the server library. Then the user must select a song on the list to display the Server Library dialog. The user must then click the </w:t>
+      </w:r>
+      <w:r>
+        <w:t>Download</w:t>
+      </w:r>
+      <w:r>
+        <w:t xml:space="preserve"> Button to </w:t>
+      </w:r>
+      <w:r>
+        <w:t>download</w:t>
+      </w:r>
+      <w:r>
+        <w:t xml:space="preserve"> the selected song. </w:t>
+      </w:r>
+      <w:r>
+        <w:t xml:space="preserve">Once the download is complete, the Download Completed message box will be displayed. </w:t>
+      </w:r>
+      <w:proofErr w:type="gramStart"/>
+      <w:r>
+        <w:t>(</w:t>
+      </w:r>
+      <w:proofErr w:type="gramEnd"/>
+      <w:r>
+        <w:t>See the Library Tab section)</w:t>
+      </w:r>
+    </w:p>
+    <w:p/>
+    <w:p>
+      <w:r>
+        <w:br w:type="page"/>
+      </w:r>
+    </w:p>
+    <w:p>
+      <w:pPr>
+        <w:pStyle w:val="Heading1"/>
+        <w:jc w:val="center"/>
+      </w:pPr>
+      <w:bookmarkStart w:id="19" w:name="_Toc416279370"/>
+      <w:r>
+        <w:lastRenderedPageBreak/>
+        <w:t>Appendix</w:t>
+      </w:r>
+      <w:bookmarkEnd w:id="19"/>
+    </w:p>
+    <w:p/>
+    <w:p>
+      <w:pPr>
+        <w:jc w:val="center"/>
+      </w:pPr>
+      <w:r>
+        <w:t>This section provides figures of reference for the other sections.</w:t>
+      </w:r>
+    </w:p>
+    <w:p/>
+    <w:p>
+      <w:pPr>
+        <w:pStyle w:val="Heading2"/>
+      </w:pPr>
+      <w:bookmarkStart w:id="20" w:name="_Toc416279371"/>
+      <w:r>
+        <w:t>Client</w:t>
+      </w:r>
+      <w:bookmarkEnd w:id="20"/>
+    </w:p>
+    <w:p/>
+    <w:p>
+      <w:pPr>
+        <w:ind w:firstLine="720"/>
+      </w:pPr>
+      <w:r>
+        <w:t xml:space="preserve">This section shows all of the figures relating to the </w:t>
+      </w:r>
+      <w:proofErr w:type="spellStart"/>
+      <w:r>
+        <w:t>Comm</w:t>
+      </w:r>
+      <w:proofErr w:type="spellEnd"/>
+      <w:r>
+        <w:t>-</w:t>
+      </w:r>
+      <w:r>
+        <w:t>Audio client</w:t>
+      </w:r>
+      <w:r>
+        <w:t>.</w:t>
+      </w:r>
+    </w:p>
+    <w:p/>
+    <w:p>
+      <w:pPr>
+        <w:pStyle w:val="Heading3"/>
+      </w:pPr>
+      <w:bookmarkStart w:id="21" w:name="_Toc416279372"/>
+      <w:r>
+        <w:t>Figure 1</w:t>
+      </w:r>
+      <w:bookmarkEnd w:id="21"/>
+    </w:p>
+    <w:p>
+      <w:r>
+        <w:rPr>
+          <w:noProof/>
+        </w:rPr>
+        <w:drawing>
+          <wp:inline distT="0" distB="0" distL="0" distR="0">
+            <wp:extent cx="3962400" cy="3219450"/>
+            <wp:effectExtent l="0" t="0" r="0" b="0"/>
+            <wp:docPr id="1" name="Picture 1" descr="C:\Users\MrChimick\Documents\Comm-Audio\Design\scr\start.png"/>
+            <wp:cNvGraphicFramePr>
+              <a:graphicFrameLocks xmlns:a="http://schemas.openxmlformats.org/drawingml/2006/main" noChangeAspect="1"/>
+            </wp:cNvGraphicFramePr>
+            <a:graphic xmlns:a="http://schemas.openxmlformats.org/drawingml/2006/main">
+              <a:graphicData uri="http://schemas.openxmlformats.org/drawingml/2006/picture">
+                <pic:pic xmlns:pic="http://schemas.openxmlformats.org/drawingml/2006/picture">
+                  <pic:nvPicPr>
+                    <pic:cNvPr id="0" name="Picture 1" descr="C:\Users\MrChimick\Documents\Comm-Audio\Design\scr\start.png"/>
+                    <pic:cNvPicPr>
+                      <a:picLocks noChangeAspect="1" noChangeArrowheads="1"/>
+                    </pic:cNvPicPr>
+                  </pic:nvPicPr>
+                  <pic:blipFill>
+                    <a:blip r:embed="rId9">
+                      <a:extLst>
+                        <a:ext uri="{28A0092B-C50C-407E-A947-70E740481C1C}">
+                          <a14:useLocalDpi xmlns:a14="http://schemas.microsoft.com/office/drawing/2010/main" val="0"/>
+                        </a:ext>
+                      </a:extLst>
+                    </a:blip>
+                    <a:srcRect/>
+                    <a:stretch>
+                      <a:fillRect/>
+                    </a:stretch>
+                  </pic:blipFill>
+                  <pic:spPr bwMode="auto">
+                    <a:xfrm>
+                      <a:off x="0" y="0"/>
+                      <a:ext cx="3962400" cy="3219450"/>
+                    </a:xfrm>
+                    <a:prstGeom prst="rect">
+                      <a:avLst/>
+                    </a:prstGeom>
+                    <a:noFill/>
+                    <a:ln>
+                      <a:noFill/>
+                    </a:ln>
+                  </pic:spPr>
+                </pic:pic>
+              </a:graphicData>
+            </a:graphic>
+          </wp:inline>
+        </w:drawing>
+      </w:r>
+    </w:p>
+    <w:p>
+      <w:r>
+        <w:t>The Start Menu</w:t>
+      </w:r>
+    </w:p>
+    <w:p/>
+    <w:p>
+      <w:pPr>
+        <w:pStyle w:val="Heading3"/>
+      </w:pPr>
+      <w:bookmarkStart w:id="22" w:name="_Toc416279373"/>
+      <w:r>
+        <w:lastRenderedPageBreak/>
+        <w:t xml:space="preserve">Figure </w:t>
+      </w:r>
+      <w:r>
+        <w:t>2</w:t>
+      </w:r>
+      <w:bookmarkEnd w:id="22"/>
+    </w:p>
+    <w:p>
+      <w:r>
+        <w:rPr>
+          <w:noProof/>
+        </w:rPr>
+        <w:drawing>
+          <wp:inline distT="0" distB="0" distL="0" distR="0">
+            <wp:extent cx="5880100" cy="3413133"/>
+            <wp:effectExtent l="0" t="0" r="6350" b="0"/>
+            <wp:docPr id="2" name="Picture 2" descr="C:\Users\MrChimick\Documents\Comm-Audio\Design\scr\4clients.png"/>
+            <wp:cNvGraphicFramePr>
+              <a:graphicFrameLocks xmlns:a="http://schemas.openxmlformats.org/drawingml/2006/main" noChangeAspect="1"/>
+            </wp:cNvGraphicFramePr>
+            <a:graphic xmlns:a="http://schemas.openxmlformats.org/drawingml/2006/main">
+              <a:graphicData uri="http://schemas.openxmlformats.org/drawingml/2006/picture">
+                <pic:pic xmlns:pic="http://schemas.openxmlformats.org/drawingml/2006/picture">
+                  <pic:nvPicPr>
+                    <pic:cNvPr id="0" name="Picture 2" descr="C:\Users\MrChimick\Documents\Comm-Audio\Design\scr\4clients.png"/>
+                    <pic:cNvPicPr>
+                      <a:picLocks noChangeAspect="1" noChangeArrowheads="1"/>
+                    </pic:cNvPicPr>
+                  </pic:nvPicPr>
+                  <pic:blipFill>
+                    <a:blip r:embed="rId10">
+                      <a:extLst>
+                        <a:ext uri="{28A0092B-C50C-407E-A947-70E740481C1C}">
+                          <a14:useLocalDpi xmlns:a14="http://schemas.microsoft.com/office/drawing/2010/main" val="0"/>
+                        </a:ext>
+                      </a:extLst>
+                    </a:blip>
+                    <a:srcRect/>
+                    <a:stretch>
+                      <a:fillRect/>
+                    </a:stretch>
+                  </pic:blipFill>
+                  <pic:spPr bwMode="auto">
+                    <a:xfrm>
+                      <a:off x="0" y="0"/>
+                      <a:ext cx="5880163" cy="3413170"/>
+                    </a:xfrm>
+                    <a:prstGeom prst="rect">
+                      <a:avLst/>
+                    </a:prstGeom>
+                    <a:noFill/>
+                    <a:ln>
+                      <a:noFill/>
+                    </a:ln>
+                  </pic:spPr>
+                </pic:pic>
+              </a:graphicData>
+            </a:graphic>
+          </wp:inline>
+        </w:drawing>
+      </w:r>
+    </w:p>
+    <w:p>
+      <w:r>
+        <w:t>The Hub Menu, with the Now Playing tab selected</w:t>
+      </w:r>
+    </w:p>
+    <w:p/>
+    <w:p>
+      <w:pPr>
+        <w:pStyle w:val="Heading3"/>
+      </w:pPr>
+      <w:bookmarkStart w:id="23" w:name="_Toc416279374"/>
+      <w:r>
+        <w:t xml:space="preserve">Figure </w:t>
+      </w:r>
+      <w:r>
+        <w:t>3</w:t>
+      </w:r>
+      <w:bookmarkEnd w:id="23"/>
+    </w:p>
+    <w:p>
+      <w:r>
+        <w:rPr>
+          <w:noProof/>
+        </w:rPr>
+        <w:drawing>
+          <wp:inline distT="0" distB="0" distL="0" distR="0">
+            <wp:extent cx="5880100" cy="3413133"/>
+            <wp:effectExtent l="0" t="0" r="6350" b="0"/>
+            <wp:docPr id="3" name="Picture 3" descr="C:\Users\MrChimick\Documents\Comm-Audio\Design\scr\paused.png"/>
+            <wp:cNvGraphicFramePr>
+              <a:graphicFrameLocks xmlns:a="http://schemas.openxmlformats.org/drawingml/2006/main" noChangeAspect="1"/>
+            </wp:cNvGraphicFramePr>
+            <a:graphic xmlns:a="http://schemas.openxmlformats.org/drawingml/2006/main">
+              <a:graphicData uri="http://schemas.openxmlformats.org/drawingml/2006/picture">
+                <pic:pic xmlns:pic="http://schemas.openxmlformats.org/drawingml/2006/picture">
+                  <pic:nvPicPr>
+                    <pic:cNvPr id="0" name="Picture 3" descr="C:\Users\MrChimick\Documents\Comm-Audio\Design\scr\paused.png"/>
+                    <pic:cNvPicPr>
+                      <a:picLocks noChangeAspect="1" noChangeArrowheads="1"/>
+                    </pic:cNvPicPr>
+                  </pic:nvPicPr>
+                  <pic:blipFill>
+                    <a:blip r:embed="rId11">
+                      <a:extLst>
+                        <a:ext uri="{28A0092B-C50C-407E-A947-70E740481C1C}">
+                          <a14:useLocalDpi xmlns:a14="http://schemas.microsoft.com/office/drawing/2010/main" val="0"/>
+                        </a:ext>
+                      </a:extLst>
+                    </a:blip>
+                    <a:srcRect/>
+                    <a:stretch>
+                      <a:fillRect/>
+                    </a:stretch>
+                  </pic:blipFill>
+                  <pic:spPr bwMode="auto">
+                    <a:xfrm>
+                      <a:off x="0" y="0"/>
+                      <a:ext cx="5880163" cy="3413170"/>
+                    </a:xfrm>
+                    <a:prstGeom prst="rect">
+                      <a:avLst/>
+                    </a:prstGeom>
+                    <a:noFill/>
+                    <a:ln>
+                      <a:noFill/>
+                    </a:ln>
+                  </pic:spPr>
+                </pic:pic>
+              </a:graphicData>
+            </a:graphic>
+          </wp:inline>
+        </w:drawing>
+      </w:r>
+    </w:p>
+    <w:p>
+      <w:r>
+        <w:t>The Hub Menu, with the current song being paused</w:t>
+      </w:r>
+    </w:p>
+    <w:p>
+      <w:pPr>
+        <w:pStyle w:val="Heading3"/>
+      </w:pPr>
+      <w:bookmarkStart w:id="24" w:name="_Toc416279375"/>
+      <w:r>
+        <w:lastRenderedPageBreak/>
+        <w:t xml:space="preserve">Figure </w:t>
+      </w:r>
+      <w:r>
+        <w:t>4</w:t>
+      </w:r>
+      <w:bookmarkEnd w:id="24"/>
+    </w:p>
+    <w:p>
+      <w:r>
+        <w:rPr>
+          <w:noProof/>
+        </w:rPr>
+        <w:drawing>
+          <wp:inline distT="0" distB="0" distL="0" distR="0">
+            <wp:extent cx="5732780" cy="3327621"/>
+            <wp:effectExtent l="0" t="0" r="1270" b="6350"/>
+            <wp:docPr id="4" name="Picture 4" descr="C:\Users\MrChimick\Documents\Comm-Audio\Design\scr\contact_client.png"/>
+            <wp:cNvGraphicFramePr>
+              <a:graphicFrameLocks xmlns:a="http://schemas.openxmlformats.org/drawingml/2006/main" noChangeAspect="1"/>
+            </wp:cNvGraphicFramePr>
+            <a:graphic xmlns:a="http://schemas.openxmlformats.org/drawingml/2006/main">
+              <a:graphicData uri="http://schemas.openxmlformats.org/drawingml/2006/picture">
+                <pic:pic xmlns:pic="http://schemas.openxmlformats.org/drawingml/2006/picture">
+                  <pic:nvPicPr>
+                    <pic:cNvPr id="0" name="Picture 4" descr="C:\Users\MrChimick\Documents\Comm-Audio\Design\scr\contact_client.png"/>
+                    <pic:cNvPicPr>
+                      <a:picLocks noChangeAspect="1" noChangeArrowheads="1"/>
+                    </pic:cNvPicPr>
+                  </pic:nvPicPr>
+                  <pic:blipFill>
+                    <a:blip r:embed="rId12">
+                      <a:extLst>
+                        <a:ext uri="{28A0092B-C50C-407E-A947-70E740481C1C}">
+                          <a14:useLocalDpi xmlns:a14="http://schemas.microsoft.com/office/drawing/2010/main" val="0"/>
+                        </a:ext>
+                      </a:extLst>
+                    </a:blip>
+                    <a:srcRect/>
+                    <a:stretch>
+                      <a:fillRect/>
+                    </a:stretch>
+                  </pic:blipFill>
+                  <pic:spPr bwMode="auto">
+                    <a:xfrm>
+                      <a:off x="0" y="0"/>
+                      <a:ext cx="5756553" cy="3341420"/>
+                    </a:xfrm>
+                    <a:prstGeom prst="rect">
+                      <a:avLst/>
+                    </a:prstGeom>
+                    <a:noFill/>
+                    <a:ln>
+                      <a:noFill/>
+                    </a:ln>
+                  </pic:spPr>
+                </pic:pic>
+              </a:graphicData>
+            </a:graphic>
+          </wp:inline>
+        </w:drawing>
+      </w:r>
+    </w:p>
+    <w:p>
+      <w:r>
+        <w:t>The Start Voice Chat prompt after clicking a user from the List of Users.</w:t>
+      </w:r>
+    </w:p>
+    <w:p/>
+    <w:p>
+      <w:pPr>
+        <w:pStyle w:val="Heading3"/>
+      </w:pPr>
+      <w:bookmarkStart w:id="25" w:name="_Toc416279376"/>
+      <w:r>
+        <w:t xml:space="preserve">Figure </w:t>
+      </w:r>
+      <w:r>
+        <w:t>5</w:t>
+      </w:r>
+      <w:bookmarkEnd w:id="25"/>
+    </w:p>
+    <w:p>
+      <w:r>
+        <w:rPr>
+          <w:noProof/>
+        </w:rPr>
+        <w:drawing>
+          <wp:inline distT="0" distB="0" distL="0" distR="0">
+            <wp:extent cx="5732980" cy="3327736"/>
+            <wp:effectExtent l="0" t="0" r="1270" b="6350"/>
+            <wp:docPr id="5" name="Picture 5" descr="C:\Users\MrChimick\Documents\Comm-Audio\Design\scr\library.png"/>
+            <wp:cNvGraphicFramePr>
+              <a:graphicFrameLocks xmlns:a="http://schemas.openxmlformats.org/drawingml/2006/main" noChangeAspect="1"/>
+            </wp:cNvGraphicFramePr>
+            <a:graphic xmlns:a="http://schemas.openxmlformats.org/drawingml/2006/main">
+              <a:graphicData uri="http://schemas.openxmlformats.org/drawingml/2006/picture">
+                <pic:pic xmlns:pic="http://schemas.openxmlformats.org/drawingml/2006/picture">
+                  <pic:nvPicPr>
+                    <pic:cNvPr id="0" name="Picture 5" descr="C:\Users\MrChimick\Documents\Comm-Audio\Design\scr\library.png"/>
+                    <pic:cNvPicPr>
+                      <a:picLocks noChangeAspect="1" noChangeArrowheads="1"/>
+                    </pic:cNvPicPr>
+                  </pic:nvPicPr>
+                  <pic:blipFill>
+                    <a:blip r:embed="rId13">
+                      <a:extLst>
+                        <a:ext uri="{28A0092B-C50C-407E-A947-70E740481C1C}">
+                          <a14:useLocalDpi xmlns:a14="http://schemas.microsoft.com/office/drawing/2010/main" val="0"/>
+                        </a:ext>
+                      </a:extLst>
+                    </a:blip>
+                    <a:srcRect/>
+                    <a:stretch>
+                      <a:fillRect/>
+                    </a:stretch>
+                  </pic:blipFill>
+                  <pic:spPr bwMode="auto">
+                    <a:xfrm>
+                      <a:off x="0" y="0"/>
+                      <a:ext cx="5773142" cy="3351048"/>
+                    </a:xfrm>
+                    <a:prstGeom prst="rect">
+                      <a:avLst/>
+                    </a:prstGeom>
+                    <a:noFill/>
+                    <a:ln>
+                      <a:noFill/>
+                    </a:ln>
+                  </pic:spPr>
+                </pic:pic>
+              </a:graphicData>
+            </a:graphic>
+          </wp:inline>
+        </w:drawing>
+      </w:r>
+    </w:p>
+    <w:p>
+      <w:r>
+        <w:t>The Hub Menu, with the Library tab selected</w:t>
+      </w:r>
+    </w:p>
+    <w:p>
+      <w:pPr>
+        <w:pStyle w:val="Heading3"/>
+      </w:pPr>
+      <w:bookmarkStart w:id="26" w:name="_Toc416279377"/>
+      <w:r>
+        <w:lastRenderedPageBreak/>
+        <w:t xml:space="preserve">Figure </w:t>
+      </w:r>
+      <w:r>
+        <w:t>6</w:t>
+      </w:r>
+      <w:bookmarkEnd w:id="26"/>
+    </w:p>
+    <w:p>
+      <w:r>
+        <w:rPr>
+          <w:noProof/>
+        </w:rPr>
+        <w:drawing>
+          <wp:inline distT="0" distB="0" distL="0" distR="0">
+            <wp:extent cx="5774076" cy="3351591"/>
+            <wp:effectExtent l="0" t="0" r="0" b="1270"/>
+            <wp:docPr id="6" name="Picture 6" descr="C:\Users\MrChimick\Documents\Comm-Audio\Design\scr\library_select.png"/>
+            <wp:cNvGraphicFramePr>
+              <a:graphicFrameLocks xmlns:a="http://schemas.openxmlformats.org/drawingml/2006/main" noChangeAspect="1"/>
+            </wp:cNvGraphicFramePr>
+            <a:graphic xmlns:a="http://schemas.openxmlformats.org/drawingml/2006/main">
+              <a:graphicData uri="http://schemas.openxmlformats.org/drawingml/2006/picture">
+                <pic:pic xmlns:pic="http://schemas.openxmlformats.org/drawingml/2006/picture">
+                  <pic:nvPicPr>
+                    <pic:cNvPr id="0" name="Picture 6" descr="C:\Users\MrChimick\Documents\Comm-Audio\Design\scr\library_select.png"/>
+                    <pic:cNvPicPr>
+                      <a:picLocks noChangeAspect="1" noChangeArrowheads="1"/>
+                    </pic:cNvPicPr>
+                  </pic:nvPicPr>
+                  <pic:blipFill>
+                    <a:blip r:embed="rId14">
+                      <a:extLst>
+                        <a:ext uri="{28A0092B-C50C-407E-A947-70E740481C1C}">
+                          <a14:useLocalDpi xmlns:a14="http://schemas.microsoft.com/office/drawing/2010/main" val="0"/>
+                        </a:ext>
+                      </a:extLst>
+                    </a:blip>
+                    <a:srcRect/>
+                    <a:stretch>
+                      <a:fillRect/>
+                    </a:stretch>
+                  </pic:blipFill>
+                  <pic:spPr bwMode="auto">
+                    <a:xfrm>
+                      <a:off x="0" y="0"/>
+                      <a:ext cx="5787647" cy="3359468"/>
+                    </a:xfrm>
+                    <a:prstGeom prst="rect">
+                      <a:avLst/>
+                    </a:prstGeom>
+                    <a:noFill/>
+                    <a:ln>
+                      <a:noFill/>
+                    </a:ln>
+                  </pic:spPr>
+                </pic:pic>
+              </a:graphicData>
+            </a:graphic>
+          </wp:inline>
+        </w:drawing>
+      </w:r>
+    </w:p>
+    <w:p>
+      <w:r>
+        <w:t>The dialog to access the Unicast and Download features</w:t>
+      </w:r>
+    </w:p>
+    <w:p/>
+    <w:p>
+      <w:pPr>
+        <w:pStyle w:val="Heading3"/>
+      </w:pPr>
+      <w:bookmarkStart w:id="27" w:name="_Toc416279378"/>
+      <w:r>
+        <w:t xml:space="preserve">Figure </w:t>
+      </w:r>
+      <w:r>
+        <w:t>7</w:t>
+      </w:r>
+      <w:bookmarkEnd w:id="27"/>
+    </w:p>
+    <w:p>
+      <w:r>
+        <w:rPr>
+          <w:noProof/>
+        </w:rPr>
+        <w:drawing>
+          <wp:inline distT="0" distB="0" distL="0" distR="0">
+            <wp:extent cx="5943600" cy="3449992"/>
+            <wp:effectExtent l="0" t="0" r="0" b="0"/>
+            <wp:docPr id="7" name="Picture 7" descr="C:\Users\MrChimick\Documents\Comm-Audio\Design\scr\download.png"/>
+            <wp:cNvGraphicFramePr>
+              <a:graphicFrameLocks xmlns:a="http://schemas.openxmlformats.org/drawingml/2006/main" noChangeAspect="1"/>
+            </wp:cNvGraphicFramePr>
+            <a:graphic xmlns:a="http://schemas.openxmlformats.org/drawingml/2006/main">
+              <a:graphicData uri="http://schemas.openxmlformats.org/drawingml/2006/picture">
+                <pic:pic xmlns:pic="http://schemas.openxmlformats.org/drawingml/2006/picture">
+                  <pic:nvPicPr>
+                    <pic:cNvPr id="0" name="Picture 7" descr="C:\Users\MrChimick\Documents\Comm-Audio\Design\scr\download.png"/>
+                    <pic:cNvPicPr>
+                      <a:picLocks noChangeAspect="1" noChangeArrowheads="1"/>
+                    </pic:cNvPicPr>
+                  </pic:nvPicPr>
+                  <pic:blipFill>
+                    <a:blip r:embed="rId15">
+                      <a:extLst>
+                        <a:ext uri="{28A0092B-C50C-407E-A947-70E740481C1C}">
+                          <a14:useLocalDpi xmlns:a14="http://schemas.microsoft.com/office/drawing/2010/main" val="0"/>
+                        </a:ext>
+                      </a:extLst>
+                    </a:blip>
+                    <a:srcRect/>
+                    <a:stretch>
+                      <a:fillRect/>
+                    </a:stretch>
+                  </pic:blipFill>
+                  <pic:spPr bwMode="auto">
+                    <a:xfrm>
+                      <a:off x="0" y="0"/>
+                      <a:ext cx="5943600" cy="3449992"/>
+                    </a:xfrm>
+                    <a:prstGeom prst="rect">
+                      <a:avLst/>
+                    </a:prstGeom>
+                    <a:noFill/>
+                    <a:ln>
+                      <a:noFill/>
+                    </a:ln>
+                  </pic:spPr>
+                </pic:pic>
+              </a:graphicData>
+            </a:graphic>
+          </wp:inline>
+        </w:drawing>
+      </w:r>
+    </w:p>
+    <w:p>
+      <w:r>
+        <w:t xml:space="preserve">The Download Complete </w:t>
+      </w:r>
+      <w:r>
+        <w:t>message box</w:t>
+      </w:r>
+    </w:p>
+    <w:p/>
+    <w:p>
+      <w:pPr>
+        <w:pStyle w:val="Heading2"/>
+      </w:pPr>
+      <w:bookmarkStart w:id="28" w:name="_Toc416279379"/>
+      <w:r>
+        <w:t>Server</w:t>
+      </w:r>
+      <w:bookmarkEnd w:id="28"/>
+    </w:p>
+    <w:p/>
+    <w:p>
+      <w:pPr>
+        <w:ind w:firstLine="720"/>
+      </w:pPr>
+      <w:r>
+        <w:t xml:space="preserve">This section shows all the figures relating to the </w:t>
+      </w:r>
+      <w:proofErr w:type="spellStart"/>
+      <w:r>
+        <w:t>Comm</w:t>
+      </w:r>
+      <w:proofErr w:type="spellEnd"/>
+      <w:r>
+        <w:t>-Audio server.</w:t>
+      </w:r>
+    </w:p>
+    <w:p/>
+    <w:p>
+      <w:pPr>
+        <w:pStyle w:val="Heading3"/>
+      </w:pPr>
+      <w:bookmarkStart w:id="29" w:name="_Toc416279380"/>
+      <w:r>
+        <w:t>Figure 17</w:t>
+      </w:r>
+      <w:bookmarkEnd w:id="29"/>
+    </w:p>
+    <w:p>
+      <w:r>
+        <w:rPr>
+          <w:noProof/>
+        </w:rPr>
+        <w:drawing>
+          <wp:inline distT="0" distB="0" distL="0" distR="0">
+            <wp:extent cx="6051479" cy="6341392"/>
+            <wp:effectExtent l="0" t="0" r="6985" b="2540"/>
+            <wp:docPr id="9" name="Picture 9" descr="C:\Users\MrChimick\Documents\Comm-Audio\Design\scr\server.png"/>
+            <wp:cNvGraphicFramePr>
+              <a:graphicFrameLocks xmlns:a="http://schemas.openxmlformats.org/drawingml/2006/main" noChangeAspect="1"/>
+            </wp:cNvGraphicFramePr>
+            <a:graphic xmlns:a="http://schemas.openxmlformats.org/drawingml/2006/main">
+              <a:graphicData uri="http://schemas.openxmlformats.org/drawingml/2006/picture">
+                <pic:pic xmlns:pic="http://schemas.openxmlformats.org/drawingml/2006/picture">
+                  <pic:nvPicPr>
+                    <pic:cNvPr id="0" name="Picture 9" descr="C:\Users\MrChimick\Documents\Comm-Audio\Design\scr\server.png"/>
+                    <pic:cNvPicPr>
+                      <a:picLocks noChangeAspect="1" noChangeArrowheads="1"/>
+                    </pic:cNvPicPr>
+                  </pic:nvPicPr>
+                  <pic:blipFill>
+                    <a:blip r:embed="rId16">
+                      <a:extLst>
+                        <a:ext uri="{28A0092B-C50C-407E-A947-70E740481C1C}">
+                          <a14:useLocalDpi xmlns:a14="http://schemas.microsoft.com/office/drawing/2010/main" val="0"/>
+                        </a:ext>
+                      </a:extLst>
+                    </a:blip>
+                    <a:srcRect/>
+                    <a:stretch>
+                      <a:fillRect/>
+                    </a:stretch>
+                  </pic:blipFill>
+                  <pic:spPr bwMode="auto">
+                    <a:xfrm>
+                      <a:off x="0" y="0"/>
+                      <a:ext cx="6076879" cy="6368009"/>
+                    </a:xfrm>
+                    <a:prstGeom prst="rect">
+                      <a:avLst/>
+                    </a:prstGeom>
+                    <a:noFill/>
+                    <a:ln>
+                      <a:noFill/>
+                    </a:ln>
+                  </pic:spPr>
+                </pic:pic>
+              </a:graphicData>
+            </a:graphic>
+          </wp:inline>
+        </w:drawing>
+      </w:r>
+    </w:p>
+    <w:p>
+      <w:r>
+        <w:t>The Server through client interaction</w:t>
+      </w:r>
+    </w:p>
     <w:sectPr>
-      <w:footerReference w:type="default" r:id="rId9"/>
+      <w:footerReference w:type="default" r:id="rId17"/>
       <w:pgSz w:w="12240" w:h="15840"/>
       <w:pgMar w:top="1440" w:right="1440" w:bottom="1440" w:left="1440" w:header="708" w:footer="708" w:gutter="0"/>
       <w:pgNumType w:start="0"/>
@@ -1108,7 +4650,7 @@
           <w:rPr>
             <w:noProof/>
           </w:rPr>
-          <w:t>1</w:t>
+          <w:t>11</w:t>
         </w:r>
         <w:r>
           <w:rPr>
@@ -1165,6 +4707,119 @@
 <file path=word/numbering.xml><?xml version="1.0" encoding="utf-8"?>
 <w:numbering xmlns:wpc="http://schemas.microsoft.com/office/word/2010/wordprocessingCanvas" xmlns:mc="http://schemas.openxmlformats.org/markup-compatibility/2006" xmlns:o="urn:schemas-microsoft-com:office:office" xmlns:r="http://schemas.openxmlformats.org/officeDocument/2006/relationships" xmlns:m="http://schemas.openxmlformats.org/officeDocument/2006/math" xmlns:v="urn:schemas-microsoft-com:vml" xmlns:wp14="http://schemas.microsoft.com/office/word/2010/wordprocessingDrawing" xmlns:wp="http://schemas.openxmlformats.org/drawingml/2006/wordprocessingDrawing" xmlns:w10="urn:schemas-microsoft-com:office:word" xmlns:w="http://schemas.openxmlformats.org/wordprocessingml/2006/main" xmlns:w14="http://schemas.microsoft.com/office/word/2010/wordml" xmlns:w15="http://schemas.microsoft.com/office/word/2012/wordml" xmlns:wpg="http://schemas.microsoft.com/office/word/2010/wordprocessingGroup" xmlns:wpi="http://schemas.microsoft.com/office/word/2010/wordprocessingInk" xmlns:wne="http://schemas.microsoft.com/office/word/2006/wordml" xmlns:wps="http://schemas.microsoft.com/office/word/2010/wordprocessingShape" mc:Ignorable="w14 w15 wp14">
   <w:abstractNum w:abstractNumId="0">
+    <w:nsid w:val="24922072"/>
+    <w:multiLevelType w:val="hybridMultilevel"/>
+    <w:tmpl w:val="BA62F806"/>
+    <w:lvl w:ilvl="0" w:tplc="10090001">
+      <w:start w:val="1"/>
+      <w:numFmt w:val="bullet"/>
+      <w:lvlText w:val=""/>
+      <w:lvlJc w:val="left"/>
+      <w:pPr>
+        <w:ind w:left="720" w:hanging="360"/>
+      </w:pPr>
+      <w:rPr>
+        <w:rFonts w:ascii="Symbol" w:hAnsi="Symbol" w:hint="default"/>
+      </w:rPr>
+    </w:lvl>
+    <w:lvl w:ilvl="1" w:tplc="10090003" w:tentative="1">
+      <w:start w:val="1"/>
+      <w:numFmt w:val="bullet"/>
+      <w:lvlText w:val="o"/>
+      <w:lvlJc w:val="left"/>
+      <w:pPr>
+        <w:ind w:left="1440" w:hanging="360"/>
+      </w:pPr>
+      <w:rPr>
+        <w:rFonts w:ascii="Courier New" w:hAnsi="Courier New" w:cs="Courier New" w:hint="default"/>
+      </w:rPr>
+    </w:lvl>
+    <w:lvl w:ilvl="2" w:tplc="10090005" w:tentative="1">
+      <w:start w:val="1"/>
+      <w:numFmt w:val="bullet"/>
+      <w:lvlText w:val=""/>
+      <w:lvlJc w:val="left"/>
+      <w:pPr>
+        <w:ind w:left="2160" w:hanging="360"/>
+      </w:pPr>
+      <w:rPr>
+        <w:rFonts w:ascii="Wingdings" w:hAnsi="Wingdings" w:hint="default"/>
+      </w:rPr>
+    </w:lvl>
+    <w:lvl w:ilvl="3" w:tplc="10090001" w:tentative="1">
+      <w:start w:val="1"/>
+      <w:numFmt w:val="bullet"/>
+      <w:lvlText w:val=""/>
+      <w:lvlJc w:val="left"/>
+      <w:pPr>
+        <w:ind w:left="2880" w:hanging="360"/>
+      </w:pPr>
+      <w:rPr>
+        <w:rFonts w:ascii="Symbol" w:hAnsi="Symbol" w:hint="default"/>
+      </w:rPr>
+    </w:lvl>
+    <w:lvl w:ilvl="4" w:tplc="10090003" w:tentative="1">
+      <w:start w:val="1"/>
+      <w:numFmt w:val="bullet"/>
+      <w:lvlText w:val="o"/>
+      <w:lvlJc w:val="left"/>
+      <w:pPr>
+        <w:ind w:left="3600" w:hanging="360"/>
+      </w:pPr>
+      <w:rPr>
+        <w:rFonts w:ascii="Courier New" w:hAnsi="Courier New" w:cs="Courier New" w:hint="default"/>
+      </w:rPr>
+    </w:lvl>
+    <w:lvl w:ilvl="5" w:tplc="10090005" w:tentative="1">
+      <w:start w:val="1"/>
+      <w:numFmt w:val="bullet"/>
+      <w:lvlText w:val=""/>
+      <w:lvlJc w:val="left"/>
+      <w:pPr>
+        <w:ind w:left="4320" w:hanging="360"/>
+      </w:pPr>
+      <w:rPr>
+        <w:rFonts w:ascii="Wingdings" w:hAnsi="Wingdings" w:hint="default"/>
+      </w:rPr>
+    </w:lvl>
+    <w:lvl w:ilvl="6" w:tplc="10090001" w:tentative="1">
+      <w:start w:val="1"/>
+      <w:numFmt w:val="bullet"/>
+      <w:lvlText w:val=""/>
+      <w:lvlJc w:val="left"/>
+      <w:pPr>
+        <w:ind w:left="5040" w:hanging="360"/>
+      </w:pPr>
+      <w:rPr>
+        <w:rFonts w:ascii="Symbol" w:hAnsi="Symbol" w:hint="default"/>
+      </w:rPr>
+    </w:lvl>
+    <w:lvl w:ilvl="7" w:tplc="10090003" w:tentative="1">
+      <w:start w:val="1"/>
+      <w:numFmt w:val="bullet"/>
+      <w:lvlText w:val="o"/>
+      <w:lvlJc w:val="left"/>
+      <w:pPr>
+        <w:ind w:left="5760" w:hanging="360"/>
+      </w:pPr>
+      <w:rPr>
+        <w:rFonts w:ascii="Courier New" w:hAnsi="Courier New" w:cs="Courier New" w:hint="default"/>
+      </w:rPr>
+    </w:lvl>
+    <w:lvl w:ilvl="8" w:tplc="10090005" w:tentative="1">
+      <w:start w:val="1"/>
+      <w:numFmt w:val="bullet"/>
+      <w:lvlText w:val=""/>
+      <w:lvlJc w:val="left"/>
+      <w:pPr>
+        <w:ind w:left="6480" w:hanging="360"/>
+      </w:pPr>
+      <w:rPr>
+        <w:rFonts w:ascii="Wingdings" w:hAnsi="Wingdings" w:hint="default"/>
+      </w:rPr>
+    </w:lvl>
+  </w:abstractNum>
+  <w:abstractNum w:abstractNumId="1">
     <w:nsid w:val="3A6910F7"/>
     <w:multiLevelType w:val="hybridMultilevel"/>
     <w:tmpl w:val="F69443A6"/>
@@ -1278,6 +4933,9 @@
     </w:lvl>
   </w:abstractNum>
   <w:num w:numId="1">
+    <w:abstractNumId w:val="1"/>
+  </w:num>
+  <w:num w:numId="2">
     <w:abstractNumId w:val="0"/>
   </w:num>
 </w:numbering>
@@ -1720,6 +5378,50 @@
       <w:szCs w:val="26"/>
     </w:rPr>
   </w:style>
+  <w:style w:type="paragraph" w:styleId="Heading3">
+    <w:name w:val="heading 3"/>
+    <w:basedOn w:val="Normal"/>
+    <w:next w:val="Normal"/>
+    <w:link w:val="Heading3Char"/>
+    <w:uiPriority w:val="9"/>
+    <w:unhideWhenUsed/>
+    <w:qFormat/>
+    <w:rsid w:val="00417B20"/>
+    <w:pPr>
+      <w:keepNext/>
+      <w:keepLines/>
+      <w:spacing w:before="40" w:after="0"/>
+      <w:outlineLvl w:val="2"/>
+    </w:pPr>
+    <w:rPr>
+      <w:rFonts w:asciiTheme="majorHAnsi" w:eastAsiaTheme="majorEastAsia" w:hAnsiTheme="majorHAnsi" w:cstheme="majorBidi"/>
+      <w:color w:val="252538" w:themeColor="accent1" w:themeShade="7F"/>
+      <w:sz w:val="24"/>
+      <w:szCs w:val="24"/>
+    </w:rPr>
+  </w:style>
+  <w:style w:type="paragraph" w:styleId="Heading4">
+    <w:name w:val="heading 4"/>
+    <w:basedOn w:val="Normal"/>
+    <w:next w:val="Normal"/>
+    <w:link w:val="Heading4Char"/>
+    <w:uiPriority w:val="9"/>
+    <w:unhideWhenUsed/>
+    <w:qFormat/>
+    <w:rsid w:val="00405008"/>
+    <w:pPr>
+      <w:keepNext/>
+      <w:keepLines/>
+      <w:spacing w:before="40" w:after="0"/>
+      <w:outlineLvl w:val="3"/>
+    </w:pPr>
+    <w:rPr>
+      <w:rFonts w:asciiTheme="majorHAnsi" w:eastAsiaTheme="majorEastAsia" w:hAnsiTheme="majorHAnsi" w:cstheme="majorBidi"/>
+      <w:i/>
+      <w:iCs/>
+      <w:color w:val="383855" w:themeColor="accent1" w:themeShade="BF"/>
+    </w:rPr>
+  </w:style>
   <w:style w:type="character" w:default="1" w:styleId="DefaultParagraphFont">
     <w:name w:val="Default Paragraph Font"/>
     <w:uiPriority w:val="1"/>
@@ -1999,6 +5701,79 @@
       </w:tcPr>
     </w:tblStylePr>
   </w:style>
+  <w:style w:type="paragraph" w:styleId="Title">
+    <w:name w:val="Title"/>
+    <w:basedOn w:val="Normal"/>
+    <w:next w:val="Normal"/>
+    <w:link w:val="TitleChar"/>
+    <w:uiPriority w:val="10"/>
+    <w:qFormat/>
+    <w:rsid w:val="00417B20"/>
+    <w:pPr>
+      <w:spacing w:after="0" w:line="240" w:lineRule="auto"/>
+      <w:contextualSpacing/>
+    </w:pPr>
+    <w:rPr>
+      <w:rFonts w:asciiTheme="majorHAnsi" w:eastAsiaTheme="majorEastAsia" w:hAnsiTheme="majorHAnsi" w:cstheme="majorBidi"/>
+      <w:spacing w:val="-10"/>
+      <w:kern w:val="28"/>
+      <w:sz w:val="56"/>
+      <w:szCs w:val="56"/>
+    </w:rPr>
+  </w:style>
+  <w:style w:type="character" w:customStyle="1" w:styleId="TitleChar">
+    <w:name w:val="Title Char"/>
+    <w:basedOn w:val="DefaultParagraphFont"/>
+    <w:link w:val="Title"/>
+    <w:uiPriority w:val="10"/>
+    <w:rsid w:val="00417B20"/>
+    <w:rPr>
+      <w:rFonts w:asciiTheme="majorHAnsi" w:eastAsiaTheme="majorEastAsia" w:hAnsiTheme="majorHAnsi" w:cstheme="majorBidi"/>
+      <w:spacing w:val="-10"/>
+      <w:kern w:val="28"/>
+      <w:sz w:val="56"/>
+      <w:szCs w:val="56"/>
+    </w:rPr>
+  </w:style>
+  <w:style w:type="character" w:customStyle="1" w:styleId="Heading3Char">
+    <w:name w:val="Heading 3 Char"/>
+    <w:basedOn w:val="DefaultParagraphFont"/>
+    <w:link w:val="Heading3"/>
+    <w:uiPriority w:val="9"/>
+    <w:rsid w:val="00417B20"/>
+    <w:rPr>
+      <w:rFonts w:asciiTheme="majorHAnsi" w:eastAsiaTheme="majorEastAsia" w:hAnsiTheme="majorHAnsi" w:cstheme="majorBidi"/>
+      <w:color w:val="252538" w:themeColor="accent1" w:themeShade="7F"/>
+      <w:sz w:val="24"/>
+      <w:szCs w:val="24"/>
+    </w:rPr>
+  </w:style>
+  <w:style w:type="character" w:customStyle="1" w:styleId="Heading4Char">
+    <w:name w:val="Heading 4 Char"/>
+    <w:basedOn w:val="DefaultParagraphFont"/>
+    <w:link w:val="Heading4"/>
+    <w:uiPriority w:val="9"/>
+    <w:rsid w:val="00405008"/>
+    <w:rPr>
+      <w:rFonts w:asciiTheme="majorHAnsi" w:eastAsiaTheme="majorEastAsia" w:hAnsiTheme="majorHAnsi" w:cstheme="majorBidi"/>
+      <w:i/>
+      <w:iCs/>
+      <w:color w:val="383855" w:themeColor="accent1" w:themeShade="BF"/>
+    </w:rPr>
+  </w:style>
+  <w:style w:type="paragraph" w:styleId="TOC3">
+    <w:name w:val="toc 3"/>
+    <w:basedOn w:val="Normal"/>
+    <w:next w:val="Normal"/>
+    <w:autoRedefine/>
+    <w:uiPriority w:val="39"/>
+    <w:unhideWhenUsed/>
+    <w:rsid w:val="00EE3870"/>
+    <w:pPr>
+      <w:spacing w:after="100"/>
+      <w:ind w:left="440"/>
+    </w:pPr>
+  </w:style>
 </w:styles>
 </file>
 
@@ -2265,7 +6040,7 @@
 
 <file path=customXml/item1.xml><?xml version="1.0" encoding="utf-8"?>
 <CoverPageProperties xmlns="http://schemas.microsoft.com/office/2006/coverPageProps">
-  <PublishDate>2015-04-07T00:00:00</PublishDate>
+  <PublishDate>2015-04-08T00:00:00</PublishDate>
   <Abstract/>
   <CompanyAddress>4O</CompanyAddress>
   <CompanyPhone/>
@@ -2287,7 +6062,7 @@
 </file>
 
 <file path=customXml/itemProps2.xml><?xml version="1.0" encoding="utf-8"?>
-<ds:datastoreItem xmlns:ds="http://schemas.openxmlformats.org/officeDocument/2006/customXml" ds:itemID="{72E24939-C397-4FB3-AE8C-C2034F48D471}">
+<ds:datastoreItem xmlns:ds="http://schemas.openxmlformats.org/officeDocument/2006/customXml" ds:itemID="{4CAC39CD-B91B-413D-B6EB-4AC3ECE7D6C0}">
   <ds:schemaRefs>
     <ds:schemaRef ds:uri="http://schemas.openxmlformats.org/officeDocument/2006/bibliography"/>
   </ds:schemaRefs>

</xml_diff>